<commit_message>
Manuscript revisions and response to reviewers; seedling plot analysis and figures in response to reviewers (round 2)
</commit_message>
<xml_diff>
--- a/Current Draft/Response to 2nd round reviewer comments.docx
+++ b/Current Draft/Response to 2nd round reviewer comments.docx
@@ -1070,15 +1070,19 @@
         <w:spacing w:after="0" w:line="240" w:lineRule="auto"/>
         <w:rPr>
           <w:b w:val="0"/>
-          <w:lang w:val="en-GB"/>
-        </w:rPr>
-      </w:pPr>
-      <w:r>
-        <w:rPr>
-          <w:b w:val="0"/>
-          <w:lang w:val="en-GB"/>
-        </w:rPr>
-        <w:t>2</w:t>
+          <w:i/>
+          <w:iCs/>
+          <w:lang w:val="en-GB"/>
+        </w:rPr>
+      </w:pPr>
+      <w:r>
+        <w:rPr>
+          <w:b w:val="0"/>
+          <w:i/>
+          <w:iCs/>
+          <w:lang w:val="en-GB"/>
+        </w:rPr>
+        <w:t>animals on Guam descendant from (e.g., are they true feral pigs that escaped from</w:t>
       </w:r>
     </w:p>
     <w:p>
@@ -1102,29 +1106,6 @@
           <w:lang w:val="en-GB"/>
         </w:rPr>
         <w:lastRenderedPageBreak/>
-        <w:t>animals on Guam descendant from (e.g., are they true feral pigs that escaped from</w:t>
-      </w:r>
-    </w:p>
-    <w:p>
-      <w:pPr>
-        <w:autoSpaceDE w:val="0"/>
-        <w:autoSpaceDN w:val="0"/>
-        <w:adjustRightInd w:val="0"/>
-        <w:spacing w:after="0" w:line="240" w:lineRule="auto"/>
-        <w:rPr>
-          <w:b w:val="0"/>
-          <w:i/>
-          <w:iCs/>
-          <w:lang w:val="en-GB"/>
-        </w:rPr>
-      </w:pPr>
-      <w:r>
-        <w:rPr>
-          <w:b w:val="0"/>
-          <w:i/>
-          <w:iCs/>
-          <w:lang w:val="en-GB"/>
-        </w:rPr>
         <w:t>domestication, wild boar introduced, or something else?). All three of these items are basic</w:t>
       </w:r>
     </w:p>
@@ -1511,117 +1492,1248 @@
     </w:p>
     <w:p>
       <w:pPr>
-        <w:rPr>
-          <w:b w:val="0"/>
-          <w:lang w:val="en-GB"/>
-        </w:rPr>
-      </w:pPr>
-      <w:r>
-        <w:rPr>
-          <w:b w:val="0"/>
-          <w:i/>
-          <w:iCs/>
-          <w:lang w:val="en-GB"/>
-        </w:rPr>
-        <w:t>some analyses to see just how similar they were (t-test of species composition in paired</w:t>
-      </w:r>
-      <w:r>
-        <w:rPr>
-          <w:b w:val="0"/>
-          <w:i/>
-          <w:iCs/>
-          <w:lang w:val="en-GB"/>
+        <w:spacing w:after="0" w:line="240" w:lineRule="auto"/>
+        <w:rPr>
+          <w:b w:val="0"/>
+          <w:lang w:val="en-GB"/>
+        </w:rPr>
+      </w:pPr>
+      <w:r>
+        <w:rPr>
+          <w:b w:val="0"/>
+          <w:i/>
+          <w:iCs/>
+          <w:lang w:val="en-GB"/>
+        </w:rPr>
+        <w:t xml:space="preserve">some analyses to see just how similar they were (t-test of species composition in paired fenced vs. unfenced sites?). </w:t>
+      </w:r>
+      <w:r>
+        <w:rPr>
+          <w:b w:val="0"/>
+          <w:lang w:val="en-GB"/>
+        </w:rPr>
+        <w:t>I feel this needs to be done to be able to interpret these data.</w:t>
+      </w:r>
+    </w:p>
+    <w:p>
+      <w:pPr>
+        <w:spacing w:after="0" w:line="240" w:lineRule="auto"/>
+        <w:rPr>
+          <w:b w:val="0"/>
+          <w:lang w:val="en-GB"/>
+        </w:rPr>
+      </w:pPr>
+      <w:r>
+        <w:rPr>
+          <w:b w:val="0"/>
+          <w:lang w:val="en-GB"/>
+        </w:rPr>
+        <w:t>END REVIEWER 1 COMMENT</w:t>
+      </w:r>
+    </w:p>
+    <w:p>
+      <w:pPr>
+        <w:spacing w:after="0" w:line="240" w:lineRule="auto"/>
+        <w:rPr>
+          <w:b w:val="0"/>
+          <w:lang w:val="en-GB"/>
+        </w:rPr>
+      </w:pPr>
+    </w:p>
+    <w:p>
+      <w:pPr>
+        <w:spacing w:after="0" w:line="240" w:lineRule="auto"/>
+        <w:rPr>
+          <w:b w:val="0"/>
+          <w:lang w:val="en-GB"/>
+        </w:rPr>
+      </w:pPr>
+      <w:r>
+        <w:rPr>
+          <w:b w:val="0"/>
+          <w:lang w:val="en-GB"/>
+        </w:rPr>
+        <w:t>RESPONSE</w:t>
+      </w:r>
+    </w:p>
+    <w:p>
+      <w:pPr>
+        <w:spacing w:after="0" w:line="240" w:lineRule="auto"/>
+        <w:rPr>
+          <w:b w:val="0"/>
+          <w:i/>
+          <w:lang w:val="en-GB"/>
+        </w:rPr>
+      </w:pPr>
+      <w:r>
+        <w:rPr>
+          <w:b w:val="0"/>
+          <w:i/>
+          <w:lang w:val="en-GB"/>
+        </w:rPr>
+        <w:t>We counted and measured adult trees at t</w:t>
+      </w:r>
+      <w:r>
+        <w:rPr>
+          <w:b w:val="0"/>
+          <w:i/>
+          <w:lang w:val="en-GB"/>
+        </w:rPr>
+        <w:t>he seedling plots, adding more details to the text</w:t>
+      </w:r>
+      <w:r>
+        <w:rPr>
+          <w:b w:val="0"/>
+          <w:i/>
+          <w:lang w:val="en-GB"/>
+        </w:rPr>
+        <w:t xml:space="preserve"> to describe all eight plots.</w:t>
+      </w:r>
+    </w:p>
+    <w:p>
+      <w:pPr>
+        <w:pStyle w:val="ListParagraph"/>
+        <w:numPr>
+          <w:ilvl w:val="0"/>
+          <w:numId w:val="1"/>
+        </w:numPr>
+        <w:spacing w:after="0" w:line="240" w:lineRule="auto"/>
+        <w:rPr>
+          <w:b w:val="0"/>
+          <w:i/>
+          <w:lang w:val="en-GB"/>
+        </w:rPr>
+      </w:pPr>
+      <w:r>
+        <w:rPr>
+          <w:b w:val="0"/>
+          <w:i/>
+          <w:lang w:val="en-GB"/>
+        </w:rPr>
+        <w:t>Also put some of Knutson Vogt info into text…</w:t>
+      </w:r>
+    </w:p>
+    <w:p>
+      <w:pPr>
+        <w:spacing w:after="0" w:line="240" w:lineRule="auto"/>
+        <w:rPr>
+          <w:b w:val="0"/>
+          <w:lang w:val="en-GB"/>
+        </w:rPr>
+      </w:pPr>
+    </w:p>
+    <w:p>
+      <w:pPr>
+        <w:spacing w:after="0" w:line="240" w:lineRule="auto"/>
+        <w:rPr>
+          <w:b w:val="0"/>
+          <w:lang w:val="en-GB"/>
+        </w:rPr>
+      </w:pPr>
+      <w:r>
+        <w:rPr>
+          <w:b w:val="0"/>
+          <w:lang w:val="en-GB"/>
+        </w:rPr>
+        <w:t>REVIEWER 2 COMMENT</w:t>
+      </w:r>
+    </w:p>
+    <w:p>
+      <w:pPr>
+        <w:spacing w:after="0" w:line="240" w:lineRule="auto"/>
+        <w:rPr>
+          <w:b w:val="0"/>
+          <w:color w:val="222222"/>
+          <w:shd w:val="clear" w:color="auto" w:fill="FFFFFF"/>
+        </w:rPr>
+      </w:pPr>
+      <w:r>
+        <w:rPr>
+          <w:b w:val="0"/>
+          <w:color w:val="222222"/>
+          <w:shd w:val="clear" w:color="auto" w:fill="FFFFFF"/>
+        </w:rPr>
+        <w:t>Dear authors,</w:t>
+      </w:r>
+      <w:r>
+        <w:rPr>
+          <w:b w:val="0"/>
+          <w:color w:val="222222"/>
+        </w:rPr>
+        <w:br/>
+      </w:r>
+      <w:r>
+        <w:rPr>
+          <w:b w:val="0"/>
+          <w:color w:val="222222"/>
+          <w:shd w:val="clear" w:color="auto" w:fill="FFFFFF"/>
+        </w:rPr>
+        <w:t>Thank you for your answers to our questions. After a second evaluation of your paper, I still think that there are major revisions to bring to it.</w:t>
+      </w:r>
+      <w:r>
+        <w:rPr>
+          <w:b w:val="0"/>
+          <w:color w:val="222222"/>
+        </w:rPr>
+        <w:br/>
+      </w:r>
+      <w:r>
+        <w:rPr>
+          <w:b w:val="0"/>
+          <w:color w:val="222222"/>
+          <w:shd w:val="clear" w:color="auto" w:fill="FFFFFF"/>
+        </w:rPr>
+        <w:t>Please see my suggestions, comments and questions below.</w:t>
+      </w:r>
+      <w:r>
+        <w:rPr>
+          <w:b w:val="0"/>
+          <w:color w:val="222222"/>
+        </w:rPr>
+        <w:br/>
+      </w:r>
+      <w:r>
+        <w:rPr>
+          <w:b w:val="0"/>
+          <w:color w:val="222222"/>
+          <w:shd w:val="clear" w:color="auto" w:fill="FFFFFF"/>
+        </w:rPr>
+        <w:t>Table 1 and model results</w:t>
+      </w:r>
+      <w:r>
+        <w:rPr>
+          <w:b w:val="0"/>
+          <w:color w:val="222222"/>
+        </w:rPr>
+        <w:br/>
+      </w:r>
+      <w:r>
+        <w:rPr>
+          <w:b w:val="0"/>
+          <w:color w:val="222222"/>
+          <w:shd w:val="clear" w:color="auto" w:fill="FFFFFF"/>
+        </w:rPr>
+        <w:t xml:space="preserve">The authors should really present the complete results testing species, time and treatment in a single model and then provide the model retained after the selection process, with the weight and </w:t>
+      </w:r>
+      <w:proofErr w:type="spellStart"/>
+      <w:r>
+        <w:rPr>
+          <w:b w:val="0"/>
+          <w:color w:val="222222"/>
+          <w:shd w:val="clear" w:color="auto" w:fill="FFFFFF"/>
+        </w:rPr>
+        <w:t>AICc</w:t>
+      </w:r>
+      <w:proofErr w:type="spellEnd"/>
+      <w:r>
+        <w:rPr>
+          <w:b w:val="0"/>
+          <w:color w:val="222222"/>
+          <w:shd w:val="clear" w:color="auto" w:fill="FFFFFF"/>
+        </w:rPr>
+        <w:t xml:space="preserve"> of each model and of the model retained.</w:t>
+      </w:r>
+      <w:r>
+        <w:rPr>
+          <w:b w:val="0"/>
+          <w:color w:val="222222"/>
+        </w:rPr>
+        <w:br/>
+      </w:r>
+      <w:r>
+        <w:rPr>
+          <w:b w:val="0"/>
+          <w:color w:val="222222"/>
+          <w:shd w:val="clear" w:color="auto" w:fill="FFFFFF"/>
+        </w:rPr>
+        <w:t>The treatment effect for each species is already presented in figure2.</w:t>
+      </w:r>
+      <w:r>
+        <w:rPr>
+          <w:b w:val="0"/>
+          <w:color w:val="222222"/>
+        </w:rPr>
+        <w:br/>
+      </w:r>
+      <w:r>
+        <w:rPr>
+          <w:b w:val="0"/>
+          <w:color w:val="222222"/>
+          <w:shd w:val="clear" w:color="auto" w:fill="FFFFFF"/>
+        </w:rPr>
+        <w:t xml:space="preserve">Full model : </w:t>
+      </w:r>
+      <w:proofErr w:type="spellStart"/>
+      <w:r>
+        <w:rPr>
+          <w:b w:val="0"/>
+          <w:color w:val="222222"/>
+          <w:shd w:val="clear" w:color="auto" w:fill="FFFFFF"/>
+        </w:rPr>
+        <w:t>Species+Treatment+Species:Treatment+time+time:Treatment</w:t>
+      </w:r>
+      <w:proofErr w:type="spellEnd"/>
+      <w:r>
+        <w:rPr>
+          <w:b w:val="0"/>
+          <w:color w:val="222222"/>
+          <w:shd w:val="clear" w:color="auto" w:fill="FFFFFF"/>
+        </w:rPr>
+        <w:t xml:space="preserve"> (to test for the different time length of exposure to ungulates) and not the other interactions </w:t>
+      </w:r>
+      <w:commentRangeStart w:id="0"/>
+      <w:proofErr w:type="spellStart"/>
+      <w:r>
+        <w:rPr>
+          <w:b w:val="0"/>
+          <w:color w:val="222222"/>
+          <w:shd w:val="clear" w:color="auto" w:fill="FFFFFF"/>
+        </w:rPr>
+        <w:t>time:species</w:t>
+      </w:r>
+      <w:proofErr w:type="spellEnd"/>
+      <w:r>
+        <w:rPr>
+          <w:b w:val="0"/>
+          <w:color w:val="222222"/>
+          <w:shd w:val="clear" w:color="auto" w:fill="FFFFFF"/>
         </w:rPr>
         <w:t xml:space="preserve"> </w:t>
       </w:r>
-      <w:r>
-        <w:rPr>
-          <w:b w:val="0"/>
-          <w:i/>
-          <w:iCs/>
-          <w:lang w:val="en-GB"/>
-        </w:rPr>
-        <w:t>fenced</w:t>
-      </w:r>
-      <w:r>
-        <w:rPr>
-          <w:b w:val="0"/>
-          <w:i/>
-          <w:iCs/>
-          <w:lang w:val="en-GB"/>
+      <w:commentRangeEnd w:id="0"/>
+      <w:r>
+        <w:rPr>
+          <w:rStyle w:val="CommentReference"/>
+        </w:rPr>
+        <w:commentReference w:id="0"/>
+      </w:r>
+      <w:r>
+        <w:rPr>
+          <w:b w:val="0"/>
+          <w:color w:val="222222"/>
+          <w:shd w:val="clear" w:color="auto" w:fill="FFFFFF"/>
+        </w:rPr>
+        <w:t>as it is not fully crossed, and same for the 3rd order interaction.</w:t>
+      </w:r>
+    </w:p>
+    <w:p>
+      <w:pPr>
+        <w:spacing w:after="0" w:line="240" w:lineRule="auto"/>
+        <w:rPr>
+          <w:b w:val="0"/>
+          <w:color w:val="222222"/>
+          <w:shd w:val="clear" w:color="auto" w:fill="FFFFFF"/>
+        </w:rPr>
+      </w:pPr>
+      <w:r>
+        <w:rPr>
+          <w:b w:val="0"/>
+          <w:color w:val="222222"/>
+          <w:shd w:val="clear" w:color="auto" w:fill="FFFFFF"/>
+        </w:rPr>
+        <w:t>END COMMENT</w:t>
+      </w:r>
+    </w:p>
+    <w:p>
+      <w:pPr>
+        <w:spacing w:after="0" w:line="240" w:lineRule="auto"/>
+        <w:rPr>
+          <w:b w:val="0"/>
+          <w:color w:val="222222"/>
+          <w:shd w:val="clear" w:color="auto" w:fill="FFFFFF"/>
+        </w:rPr>
+      </w:pPr>
+    </w:p>
+    <w:p>
+      <w:pPr>
+        <w:spacing w:after="0" w:line="240" w:lineRule="auto"/>
+        <w:rPr>
+          <w:b w:val="0"/>
+          <w:color w:val="222222"/>
+          <w:shd w:val="clear" w:color="auto" w:fill="FFFFFF"/>
+        </w:rPr>
+      </w:pPr>
+      <w:r>
+        <w:rPr>
+          <w:b w:val="0"/>
+          <w:color w:val="222222"/>
+        </w:rPr>
+        <w:t>REVIEWER 2 COMMENT</w:t>
+      </w:r>
+      <w:r>
+        <w:rPr>
+          <w:b w:val="0"/>
+          <w:color w:val="222222"/>
+        </w:rPr>
+        <w:br/>
+      </w:r>
+      <w:r>
+        <w:rPr>
+          <w:b w:val="0"/>
+          <w:color w:val="222222"/>
+          <w:shd w:val="clear" w:color="auto" w:fill="FFFFFF"/>
+        </w:rPr>
+        <w:t>Table 2</w:t>
+      </w:r>
+      <w:r>
+        <w:rPr>
+          <w:b w:val="0"/>
+          <w:color w:val="222222"/>
+        </w:rPr>
+        <w:br/>
+      </w:r>
+      <w:proofErr w:type="spellStart"/>
+      <w:r>
+        <w:rPr>
+          <w:b w:val="0"/>
+          <w:color w:val="222222"/>
+          <w:shd w:val="clear" w:color="auto" w:fill="FFFFFF"/>
+        </w:rPr>
+        <w:t>Pb</w:t>
+      </w:r>
+      <w:proofErr w:type="spellEnd"/>
+      <w:r>
+        <w:rPr>
+          <w:b w:val="0"/>
+          <w:color w:val="222222"/>
+          <w:shd w:val="clear" w:color="auto" w:fill="FFFFFF"/>
+        </w:rPr>
+        <w:t xml:space="preserve"> average seedlings/scat is not an accurate measure, the frequency of presence is a more relevant measure or the average seedling/scat should be assessed only when the species has been consumed (within presence).</w:t>
+      </w:r>
+      <w:r>
+        <w:rPr>
+          <w:b w:val="0"/>
+          <w:color w:val="222222"/>
+        </w:rPr>
+        <w:br/>
+      </w:r>
+      <w:r>
+        <w:rPr>
+          <w:b w:val="0"/>
+          <w:color w:val="222222"/>
+          <w:shd w:val="clear" w:color="auto" w:fill="FFFFFF"/>
+        </w:rPr>
+        <w:t>Please reshape this table with frequency of occurrence, recalculated average seedling (to be linked to the number of seeds produced per fruit of each species).</w:t>
+      </w:r>
+    </w:p>
+    <w:p>
+      <w:pPr>
+        <w:spacing w:after="0" w:line="240" w:lineRule="auto"/>
+        <w:rPr>
+          <w:b w:val="0"/>
+          <w:color w:val="222222"/>
+          <w:shd w:val="clear" w:color="auto" w:fill="FFFFFF"/>
+        </w:rPr>
+      </w:pPr>
+      <w:r>
+        <w:rPr>
+          <w:b w:val="0"/>
+          <w:color w:val="222222"/>
+          <w:shd w:val="clear" w:color="auto" w:fill="FFFFFF"/>
+        </w:rPr>
+        <w:lastRenderedPageBreak/>
+        <w:t>END REVIEWER COMMENT</w:t>
+      </w:r>
+    </w:p>
+    <w:p>
+      <w:pPr>
+        <w:spacing w:after="0" w:line="240" w:lineRule="auto"/>
+        <w:rPr>
+          <w:b w:val="0"/>
+          <w:color w:val="222222"/>
+          <w:shd w:val="clear" w:color="auto" w:fill="FFFFFF"/>
+        </w:rPr>
+      </w:pPr>
+    </w:p>
+    <w:p>
+      <w:pPr>
+        <w:spacing w:after="0" w:line="240" w:lineRule="auto"/>
+        <w:rPr>
+          <w:b w:val="0"/>
+          <w:color w:val="222222"/>
+          <w:shd w:val="clear" w:color="auto" w:fill="FFFFFF"/>
+        </w:rPr>
+      </w:pPr>
+      <w:r>
+        <w:rPr>
+          <w:b w:val="0"/>
+          <w:color w:val="222222"/>
+          <w:shd w:val="clear" w:color="auto" w:fill="FFFFFF"/>
+        </w:rPr>
+        <w:t>RESPONSE</w:t>
+      </w:r>
+    </w:p>
+    <w:p>
+      <w:pPr>
+        <w:spacing w:after="0" w:line="240" w:lineRule="auto"/>
+        <w:rPr>
+          <w:b w:val="0"/>
+          <w:color w:val="222222"/>
+          <w:shd w:val="clear" w:color="auto" w:fill="FFFFFF"/>
+        </w:rPr>
+      </w:pPr>
+    </w:p>
+    <w:p>
+      <w:pPr>
+        <w:spacing w:after="0" w:line="240" w:lineRule="auto"/>
+        <w:rPr>
+          <w:b w:val="0"/>
+          <w:color w:val="222222"/>
+          <w:shd w:val="clear" w:color="auto" w:fill="FFFFFF"/>
+        </w:rPr>
+      </w:pPr>
+      <w:r>
+        <w:rPr>
+          <w:b w:val="0"/>
+          <w:color w:val="222222"/>
+          <w:shd w:val="clear" w:color="auto" w:fill="FFFFFF"/>
+        </w:rPr>
+        <w:t>REVIEWER 2 COMMENT</w:t>
+      </w:r>
+      <w:r>
+        <w:rPr>
+          <w:b w:val="0"/>
+          <w:color w:val="222222"/>
+        </w:rPr>
+        <w:br/>
+      </w:r>
+      <w:r>
+        <w:rPr>
+          <w:b w:val="0"/>
+          <w:color w:val="222222"/>
+          <w:shd w:val="clear" w:color="auto" w:fill="FFFFFF"/>
+        </w:rPr>
+        <w:t xml:space="preserve">L 39Elaphus not </w:t>
+      </w:r>
+      <w:proofErr w:type="spellStart"/>
+      <w:r>
+        <w:rPr>
+          <w:b w:val="0"/>
+          <w:color w:val="222222"/>
+          <w:shd w:val="clear" w:color="auto" w:fill="FFFFFF"/>
+        </w:rPr>
+        <w:t>elaphas</w:t>
+      </w:r>
+      <w:proofErr w:type="spellEnd"/>
+      <w:r>
+        <w:rPr>
+          <w:b w:val="0"/>
+          <w:color w:val="222222"/>
+          <w:shd w:val="clear" w:color="auto" w:fill="FFFFFF"/>
+        </w:rPr>
+        <w:t>.</w:t>
+      </w:r>
+    </w:p>
+    <w:p>
+      <w:pPr>
+        <w:spacing w:after="0" w:line="240" w:lineRule="auto"/>
+        <w:rPr>
+          <w:b w:val="0"/>
+          <w:color w:val="222222"/>
+          <w:shd w:val="clear" w:color="auto" w:fill="FFFFFF"/>
+        </w:rPr>
+      </w:pPr>
+      <w:r>
+        <w:rPr>
+          <w:b w:val="0"/>
+          <w:color w:val="222222"/>
+          <w:shd w:val="clear" w:color="auto" w:fill="FFFFFF"/>
+        </w:rPr>
+        <w:t>END REVIEWER COMMENT</w:t>
+      </w:r>
+    </w:p>
+    <w:p>
+      <w:pPr>
+        <w:spacing w:after="0" w:line="240" w:lineRule="auto"/>
+        <w:rPr>
+          <w:b w:val="0"/>
+          <w:color w:val="222222"/>
+          <w:shd w:val="clear" w:color="auto" w:fill="FFFFFF"/>
+        </w:rPr>
+      </w:pPr>
+    </w:p>
+    <w:p>
+      <w:pPr>
+        <w:spacing w:after="0" w:line="240" w:lineRule="auto"/>
+        <w:rPr>
+          <w:b w:val="0"/>
+          <w:color w:val="222222"/>
+          <w:shd w:val="clear" w:color="auto" w:fill="FFFFFF"/>
+        </w:rPr>
+      </w:pPr>
+      <w:r>
+        <w:rPr>
+          <w:b w:val="0"/>
+          <w:color w:val="222222"/>
+          <w:shd w:val="clear" w:color="auto" w:fill="FFFFFF"/>
+        </w:rPr>
+        <w:t>RESPONSE</w:t>
+      </w:r>
+    </w:p>
+    <w:p>
+      <w:pPr>
+        <w:spacing w:after="0" w:line="240" w:lineRule="auto"/>
+        <w:rPr>
+          <w:b w:val="0"/>
+          <w:i/>
+          <w:color w:val="222222"/>
+        </w:rPr>
+      </w:pPr>
+      <w:r>
+        <w:rPr>
+          <w:b w:val="0"/>
+          <w:i/>
+          <w:color w:val="222222"/>
+        </w:rPr>
+        <w:t>Changed.</w:t>
+      </w:r>
+    </w:p>
+    <w:p>
+      <w:pPr>
+        <w:spacing w:after="0" w:line="240" w:lineRule="auto"/>
+        <w:rPr>
+          <w:b w:val="0"/>
+          <w:color w:val="222222"/>
+        </w:rPr>
+      </w:pPr>
+    </w:p>
+    <w:p>
+      <w:pPr>
+        <w:spacing w:after="0" w:line="240" w:lineRule="auto"/>
+        <w:rPr>
+          <w:b w:val="0"/>
+          <w:color w:val="222222"/>
+          <w:shd w:val="clear" w:color="auto" w:fill="FFFFFF"/>
+        </w:rPr>
+      </w:pPr>
+      <w:r>
+        <w:rPr>
+          <w:b w:val="0"/>
+          <w:color w:val="222222"/>
+        </w:rPr>
+        <w:t>REVIEWER 2 COMMENT</w:t>
+      </w:r>
+      <w:r>
+        <w:rPr>
+          <w:b w:val="0"/>
+          <w:color w:val="222222"/>
+        </w:rPr>
+        <w:br/>
+      </w:r>
+      <w:r>
+        <w:rPr>
+          <w:b w:val="0"/>
+          <w:color w:val="222222"/>
+          <w:shd w:val="clear" w:color="auto" w:fill="FFFFFF"/>
+        </w:rPr>
+        <w:t xml:space="preserve">L88-89 Please clarify and rephrase, I do not understand …and especially the absence of scat </w:t>
+      </w:r>
+      <w:proofErr w:type="gramStart"/>
+      <w:r>
+        <w:rPr>
+          <w:b w:val="0"/>
+          <w:color w:val="222222"/>
+          <w:shd w:val="clear" w:color="auto" w:fill="FFFFFF"/>
+        </w:rPr>
+        <w:t>amongst ????</w:t>
+      </w:r>
+      <w:proofErr w:type="gramEnd"/>
+    </w:p>
+    <w:p>
+      <w:pPr>
+        <w:spacing w:after="0" w:line="240" w:lineRule="auto"/>
+        <w:rPr>
+          <w:b w:val="0"/>
+          <w:color w:val="222222"/>
+          <w:shd w:val="clear" w:color="auto" w:fill="FFFFFF"/>
+        </w:rPr>
+      </w:pPr>
+      <w:r>
+        <w:rPr>
+          <w:b w:val="0"/>
+          <w:color w:val="222222"/>
+          <w:shd w:val="clear" w:color="auto" w:fill="FFFFFF"/>
+        </w:rPr>
+        <w:t>END REVIEWER COMMENT</w:t>
+      </w:r>
+    </w:p>
+    <w:p>
+      <w:pPr>
+        <w:spacing w:after="0" w:line="240" w:lineRule="auto"/>
+        <w:rPr>
+          <w:b w:val="0"/>
+          <w:color w:val="222222"/>
+          <w:shd w:val="clear" w:color="auto" w:fill="FFFFFF"/>
+        </w:rPr>
+      </w:pPr>
+    </w:p>
+    <w:p>
+      <w:pPr>
+        <w:spacing w:after="0" w:line="240" w:lineRule="auto"/>
+        <w:rPr>
+          <w:b w:val="0"/>
+          <w:color w:val="222222"/>
+          <w:shd w:val="clear" w:color="auto" w:fill="FFFFFF"/>
+        </w:rPr>
+      </w:pPr>
+      <w:r>
+        <w:rPr>
+          <w:b w:val="0"/>
+          <w:color w:val="222222"/>
+          <w:shd w:val="clear" w:color="auto" w:fill="FFFFFF"/>
+        </w:rPr>
+        <w:t>RESPONSE</w:t>
+      </w:r>
+    </w:p>
+    <w:p>
+      <w:pPr>
+        <w:spacing w:after="0" w:line="240" w:lineRule="auto"/>
+        <w:rPr>
+          <w:b w:val="0"/>
+          <w:color w:val="222222"/>
+        </w:rPr>
+      </w:pPr>
+      <w:r>
+        <w:rPr>
+          <w:b w:val="0"/>
+          <w:color w:val="222222"/>
+        </w:rPr>
+        <w:t>Thank you, that was definitely confusing! It has been revised to state “…the absence of birds…” instead of “scat.”</w:t>
+      </w:r>
+    </w:p>
+    <w:p>
+      <w:pPr>
+        <w:spacing w:after="0" w:line="240" w:lineRule="auto"/>
+        <w:rPr>
+          <w:b w:val="0"/>
+          <w:color w:val="222222"/>
+        </w:rPr>
+      </w:pPr>
+    </w:p>
+    <w:p>
+      <w:pPr>
+        <w:spacing w:after="0" w:line="240" w:lineRule="auto"/>
+        <w:rPr>
+          <w:b w:val="0"/>
+          <w:color w:val="222222"/>
+          <w:shd w:val="clear" w:color="auto" w:fill="FFFFFF"/>
+        </w:rPr>
+      </w:pPr>
+      <w:r>
+        <w:rPr>
+          <w:b w:val="0"/>
+          <w:color w:val="222222"/>
+        </w:rPr>
+        <w:t>REVIEWER 2 COMMENT</w:t>
+      </w:r>
+      <w:r>
+        <w:rPr>
+          <w:b w:val="0"/>
+          <w:color w:val="222222"/>
+        </w:rPr>
+        <w:br/>
+      </w:r>
+      <w:r>
+        <w:rPr>
+          <w:b w:val="0"/>
+          <w:color w:val="222222"/>
+          <w:shd w:val="clear" w:color="auto" w:fill="FFFFFF"/>
+        </w:rPr>
+        <w:t xml:space="preserve">L122-124 if this is the case, then time will not be significant in the final model. </w:t>
+      </w:r>
+      <w:proofErr w:type="gramStart"/>
+      <w:r>
+        <w:rPr>
+          <w:b w:val="0"/>
+          <w:color w:val="222222"/>
+          <w:shd w:val="clear" w:color="auto" w:fill="FFFFFF"/>
+        </w:rPr>
+        <w:t>So</w:t>
+      </w:r>
+      <w:proofErr w:type="gramEnd"/>
+      <w:r>
+        <w:rPr>
+          <w:b w:val="0"/>
+          <w:color w:val="222222"/>
+          <w:shd w:val="clear" w:color="auto" w:fill="FFFFFF"/>
+        </w:rPr>
+        <w:t xml:space="preserve"> I do not understand why you put these results in the mat and method section</w:t>
+      </w:r>
+    </w:p>
+    <w:p>
+      <w:pPr>
+        <w:spacing w:after="0" w:line="240" w:lineRule="auto"/>
+        <w:rPr>
+          <w:b w:val="0"/>
+          <w:color w:val="222222"/>
+          <w:shd w:val="clear" w:color="auto" w:fill="FFFFFF"/>
+        </w:rPr>
+      </w:pPr>
+      <w:r>
+        <w:rPr>
+          <w:b w:val="0"/>
+          <w:color w:val="222222"/>
+          <w:shd w:val="clear" w:color="auto" w:fill="FFFFFF"/>
+        </w:rPr>
+        <w:t>END REVIEWER COMMENT</w:t>
+      </w:r>
+    </w:p>
+    <w:p>
+      <w:pPr>
+        <w:spacing w:after="0" w:line="240" w:lineRule="auto"/>
+        <w:rPr>
+          <w:b w:val="0"/>
+          <w:color w:val="222222"/>
+          <w:shd w:val="clear" w:color="auto" w:fill="FFFFFF"/>
+        </w:rPr>
+      </w:pPr>
+    </w:p>
+    <w:p>
+      <w:pPr>
+        <w:spacing w:after="0" w:line="240" w:lineRule="auto"/>
+        <w:rPr>
+          <w:b w:val="0"/>
+          <w:color w:val="222222"/>
+          <w:shd w:val="clear" w:color="auto" w:fill="FFFFFF"/>
+        </w:rPr>
+      </w:pPr>
+      <w:r>
+        <w:rPr>
+          <w:b w:val="0"/>
+          <w:color w:val="222222"/>
+          <w:shd w:val="clear" w:color="auto" w:fill="FFFFFF"/>
+        </w:rPr>
+        <w:t>RESPONSE</w:t>
+      </w:r>
+    </w:p>
+    <w:p>
+      <w:pPr>
+        <w:spacing w:after="0" w:line="240" w:lineRule="auto"/>
+        <w:rPr>
+          <w:b w:val="0"/>
+          <w:color w:val="222222"/>
+        </w:rPr>
+      </w:pPr>
+    </w:p>
+    <w:p>
+      <w:pPr>
+        <w:spacing w:after="0" w:line="240" w:lineRule="auto"/>
+        <w:rPr>
+          <w:b w:val="0"/>
+          <w:color w:val="222222"/>
+          <w:shd w:val="clear" w:color="auto" w:fill="FFFFFF"/>
+        </w:rPr>
+      </w:pPr>
+      <w:r>
+        <w:rPr>
+          <w:b w:val="0"/>
+          <w:color w:val="222222"/>
+        </w:rPr>
+        <w:t>REVIEWER 2 COMMENT</w:t>
+      </w:r>
+      <w:r>
+        <w:rPr>
+          <w:b w:val="0"/>
+          <w:color w:val="222222"/>
+        </w:rPr>
+        <w:br/>
+      </w:r>
+      <w:r>
+        <w:rPr>
+          <w:b w:val="0"/>
+          <w:color w:val="222222"/>
+          <w:shd w:val="clear" w:color="auto" w:fill="FFFFFF"/>
+        </w:rPr>
+        <w:t>L159 among instead of between</w:t>
+      </w:r>
+    </w:p>
+    <w:p>
+      <w:pPr>
+        <w:spacing w:after="0" w:line="240" w:lineRule="auto"/>
+        <w:rPr>
+          <w:b w:val="0"/>
+          <w:color w:val="222222"/>
+          <w:shd w:val="clear" w:color="auto" w:fill="FFFFFF"/>
+        </w:rPr>
+      </w:pPr>
+      <w:r>
+        <w:rPr>
+          <w:b w:val="0"/>
+          <w:color w:val="222222"/>
+          <w:shd w:val="clear" w:color="auto" w:fill="FFFFFF"/>
+        </w:rPr>
+        <w:t>END REVIEWER COMMENT</w:t>
+      </w:r>
+    </w:p>
+    <w:p>
+      <w:pPr>
+        <w:spacing w:after="0" w:line="240" w:lineRule="auto"/>
+        <w:rPr>
+          <w:b w:val="0"/>
+          <w:color w:val="222222"/>
+          <w:shd w:val="clear" w:color="auto" w:fill="FFFFFF"/>
+        </w:rPr>
+      </w:pPr>
+    </w:p>
+    <w:p>
+      <w:pPr>
+        <w:spacing w:after="0" w:line="240" w:lineRule="auto"/>
+        <w:rPr>
+          <w:b w:val="0"/>
+          <w:color w:val="222222"/>
+          <w:shd w:val="clear" w:color="auto" w:fill="FFFFFF"/>
+        </w:rPr>
+      </w:pPr>
+      <w:r>
+        <w:rPr>
+          <w:b w:val="0"/>
+          <w:color w:val="222222"/>
+          <w:shd w:val="clear" w:color="auto" w:fill="FFFFFF"/>
+        </w:rPr>
+        <w:t>RESPONSE</w:t>
+      </w:r>
+    </w:p>
+    <w:p>
+      <w:pPr>
+        <w:spacing w:after="0" w:line="240" w:lineRule="auto"/>
+        <w:rPr>
+          <w:b w:val="0"/>
+          <w:i/>
+          <w:color w:val="222222"/>
+          <w:shd w:val="clear" w:color="auto" w:fill="FFFFFF"/>
+        </w:rPr>
+      </w:pPr>
+      <w:r>
+        <w:rPr>
+          <w:b w:val="0"/>
+          <w:i/>
+          <w:color w:val="222222"/>
+          <w:shd w:val="clear" w:color="auto" w:fill="FFFFFF"/>
+        </w:rPr>
+        <w:t xml:space="preserve">Corrected. </w:t>
+      </w:r>
+    </w:p>
+    <w:p>
+      <w:pPr>
+        <w:spacing w:after="0" w:line="240" w:lineRule="auto"/>
+        <w:rPr>
+          <w:b w:val="0"/>
+          <w:color w:val="222222"/>
+          <w:shd w:val="clear" w:color="auto" w:fill="FFFFFF"/>
+        </w:rPr>
+      </w:pPr>
+    </w:p>
+    <w:p>
+      <w:pPr>
+        <w:spacing w:after="0" w:line="240" w:lineRule="auto"/>
+        <w:rPr>
+          <w:b w:val="0"/>
+          <w:color w:val="222222"/>
+          <w:shd w:val="clear" w:color="auto" w:fill="FFFFFF"/>
+        </w:rPr>
+      </w:pPr>
+      <w:r>
+        <w:rPr>
+          <w:b w:val="0"/>
+          <w:color w:val="222222"/>
+          <w:shd w:val="clear" w:color="auto" w:fill="FFFFFF"/>
+        </w:rPr>
+        <w:t>REVIEWER 2 COMMENT</w:t>
+      </w:r>
+      <w:r>
+        <w:rPr>
+          <w:b w:val="0"/>
+          <w:color w:val="222222"/>
+        </w:rPr>
+        <w:br/>
+      </w:r>
+      <w:r>
+        <w:rPr>
+          <w:b w:val="0"/>
+          <w:color w:val="222222"/>
+          <w:shd w:val="clear" w:color="auto" w:fill="FFFFFF"/>
+        </w:rPr>
+        <w:t xml:space="preserve">L 189 P. </w:t>
+      </w:r>
+      <w:proofErr w:type="spellStart"/>
+      <w:r>
+        <w:rPr>
+          <w:b w:val="0"/>
+          <w:color w:val="222222"/>
+          <w:shd w:val="clear" w:color="auto" w:fill="FFFFFF"/>
+        </w:rPr>
+        <w:t>mariannensis</w:t>
+      </w:r>
+      <w:proofErr w:type="spellEnd"/>
+      <w:r>
+        <w:rPr>
+          <w:b w:val="0"/>
+          <w:color w:val="222222"/>
+          <w:shd w:val="clear" w:color="auto" w:fill="FFFFFF"/>
+        </w:rPr>
+        <w:t xml:space="preserve"> not </w:t>
+      </w:r>
+      <w:proofErr w:type="spellStart"/>
+      <w:r>
+        <w:rPr>
+          <w:b w:val="0"/>
+          <w:color w:val="222222"/>
+          <w:shd w:val="clear" w:color="auto" w:fill="FFFFFF"/>
+        </w:rPr>
+        <w:t>mariana</w:t>
+      </w:r>
+      <w:proofErr w:type="spellEnd"/>
+    </w:p>
+    <w:p>
+      <w:pPr>
+        <w:spacing w:after="0" w:line="240" w:lineRule="auto"/>
+        <w:rPr>
+          <w:b w:val="0"/>
+          <w:color w:val="222222"/>
+          <w:shd w:val="clear" w:color="auto" w:fill="FFFFFF"/>
+        </w:rPr>
+      </w:pPr>
+      <w:r>
+        <w:rPr>
+          <w:b w:val="0"/>
+          <w:color w:val="222222"/>
+          <w:shd w:val="clear" w:color="auto" w:fill="FFFFFF"/>
+        </w:rPr>
+        <w:t>END REVIEWER COMMENT</w:t>
+      </w:r>
+    </w:p>
+    <w:p>
+      <w:pPr>
+        <w:spacing w:after="0" w:line="240" w:lineRule="auto"/>
+        <w:rPr>
+          <w:b w:val="0"/>
+          <w:color w:val="222222"/>
+          <w:shd w:val="clear" w:color="auto" w:fill="FFFFFF"/>
+        </w:rPr>
+      </w:pPr>
+    </w:p>
+    <w:p>
+      <w:pPr>
+        <w:spacing w:after="0" w:line="240" w:lineRule="auto"/>
+        <w:rPr>
+          <w:b w:val="0"/>
+          <w:color w:val="222222"/>
+          <w:shd w:val="clear" w:color="auto" w:fill="FFFFFF"/>
+        </w:rPr>
+      </w:pPr>
+      <w:r>
+        <w:rPr>
+          <w:b w:val="0"/>
+          <w:color w:val="222222"/>
+          <w:shd w:val="clear" w:color="auto" w:fill="FFFFFF"/>
+        </w:rPr>
+        <w:t>RESPONSE</w:t>
+      </w:r>
+    </w:p>
+    <w:p>
+      <w:pPr>
+        <w:spacing w:after="0" w:line="240" w:lineRule="auto"/>
+        <w:rPr>
+          <w:b w:val="0"/>
+          <w:i/>
+          <w:color w:val="222222"/>
+          <w:shd w:val="clear" w:color="auto" w:fill="FFFFFF"/>
+        </w:rPr>
+      </w:pPr>
+      <w:r>
+        <w:rPr>
+          <w:b w:val="0"/>
+          <w:i/>
+          <w:color w:val="222222"/>
+          <w:shd w:val="clear" w:color="auto" w:fill="FFFFFF"/>
+        </w:rPr>
+        <w:t xml:space="preserve">Corrected – the species is </w:t>
+      </w:r>
+      <w:proofErr w:type="spellStart"/>
+      <w:r>
+        <w:rPr>
+          <w:b w:val="0"/>
+          <w:i/>
+          <w:color w:val="222222"/>
+          <w:shd w:val="clear" w:color="auto" w:fill="FFFFFF"/>
+        </w:rPr>
+        <w:t>Psychotria</w:t>
+      </w:r>
+      <w:proofErr w:type="spellEnd"/>
+      <w:r>
+        <w:rPr>
+          <w:b w:val="0"/>
+          <w:i/>
+          <w:color w:val="222222"/>
+          <w:shd w:val="clear" w:color="auto" w:fill="FFFFFF"/>
         </w:rPr>
         <w:t xml:space="preserve"> </w:t>
       </w:r>
-      <w:r>
-        <w:rPr>
-          <w:b w:val="0"/>
-          <w:i/>
-          <w:iCs/>
-          <w:lang w:val="en-GB"/>
-        </w:rPr>
-        <w:t xml:space="preserve">vs. unfenced sites?). </w:t>
-      </w:r>
-      <w:r>
-        <w:rPr>
-          <w:b w:val="0"/>
-          <w:lang w:val="en-GB"/>
-        </w:rPr>
-        <w:t>I feel this needs to be done to be able to interpret these data.</w:t>
-      </w:r>
-    </w:p>
-    <w:p>
-      <w:pPr>
-        <w:rPr>
-          <w:b w:val="0"/>
-          <w:lang w:val="en-GB"/>
-        </w:rPr>
-      </w:pPr>
-      <w:r>
-        <w:rPr>
-          <w:b w:val="0"/>
-          <w:lang w:val="en-GB"/>
-        </w:rPr>
-        <w:t>END REVIEWER 1 COMMENT</w:t>
-      </w:r>
-    </w:p>
-    <w:p>
-      <w:pPr>
-        <w:rPr>
-          <w:b w:val="0"/>
-          <w:lang w:val="en-GB"/>
-        </w:rPr>
-      </w:pPr>
-    </w:p>
-    <w:p>
-      <w:pPr>
-        <w:rPr>
-          <w:b w:val="0"/>
-          <w:lang w:val="en-GB"/>
-        </w:rPr>
-      </w:pPr>
-      <w:r>
-        <w:rPr>
-          <w:b w:val="0"/>
-          <w:lang w:val="en-GB"/>
+      <w:proofErr w:type="spellStart"/>
+      <w:r>
+        <w:rPr>
+          <w:b w:val="0"/>
+          <w:i/>
+          <w:color w:val="222222"/>
+          <w:shd w:val="clear" w:color="auto" w:fill="FFFFFF"/>
+        </w:rPr>
+        <w:t>mariana</w:t>
+      </w:r>
+      <w:proofErr w:type="spellEnd"/>
+      <w:r>
+        <w:rPr>
+          <w:b w:val="0"/>
+          <w:i/>
+          <w:color w:val="222222"/>
+          <w:shd w:val="clear" w:color="auto" w:fill="FFFFFF"/>
+        </w:rPr>
+        <w:t>. Not sure how that got mixed up, thank you for pointing it out.</w:t>
+      </w:r>
+    </w:p>
+    <w:p>
+      <w:pPr>
+        <w:spacing w:after="0" w:line="240" w:lineRule="auto"/>
+        <w:rPr>
+          <w:b w:val="0"/>
+          <w:color w:val="222222"/>
+          <w:shd w:val="clear" w:color="auto" w:fill="FFFFFF"/>
+        </w:rPr>
+      </w:pPr>
+      <w:r>
+        <w:rPr>
+          <w:b w:val="0"/>
+          <w:color w:val="222222"/>
+        </w:rPr>
+        <w:br/>
+      </w:r>
+      <w:r>
+        <w:rPr>
+          <w:b w:val="0"/>
+          <w:color w:val="222222"/>
+          <w:shd w:val="clear" w:color="auto" w:fill="FFFFFF"/>
         </w:rPr>
         <w:t>REVIEWER 2 COMMENT</w:t>
       </w:r>
     </w:p>
     <w:p>
       <w:pPr>
-        <w:rPr>
-          <w:b w:val="0"/>
-          <w:color w:val="222222"/>
-          <w:shd w:val="clear" w:color="auto" w:fill="FFFFFF"/>
-        </w:rPr>
-      </w:pPr>
-      <w:r>
-        <w:rPr>
-          <w:b w:val="0"/>
-          <w:color w:val="222222"/>
-          <w:shd w:val="clear" w:color="auto" w:fill="FFFFFF"/>
-        </w:rPr>
-        <w:t>Dear authors,</w:t>
+        <w:spacing w:after="0" w:line="240" w:lineRule="auto"/>
+        <w:rPr>
+          <w:b w:val="0"/>
+          <w:color w:val="222222"/>
+          <w:shd w:val="clear" w:color="auto" w:fill="FFFFFF"/>
+        </w:rPr>
+      </w:pPr>
+      <w:r>
+        <w:rPr>
+          <w:b w:val="0"/>
+          <w:color w:val="222222"/>
+          <w:shd w:val="clear" w:color="auto" w:fill="FFFFFF"/>
+        </w:rPr>
+        <w:t>L231 metrics instead of numbers</w:t>
+      </w:r>
+    </w:p>
+    <w:p>
+      <w:pPr>
+        <w:spacing w:after="0" w:line="240" w:lineRule="auto"/>
+        <w:rPr>
+          <w:b w:val="0"/>
+          <w:color w:val="222222"/>
+          <w:shd w:val="clear" w:color="auto" w:fill="FFFFFF"/>
+        </w:rPr>
+      </w:pPr>
+      <w:r>
+        <w:rPr>
+          <w:b w:val="0"/>
+          <w:color w:val="222222"/>
+          <w:shd w:val="clear" w:color="auto" w:fill="FFFFFF"/>
+        </w:rPr>
+        <w:t>END REVEWER COMMENT</w:t>
+      </w:r>
+    </w:p>
+    <w:p>
+      <w:pPr>
+        <w:spacing w:after="0" w:line="240" w:lineRule="auto"/>
+        <w:rPr>
+          <w:b w:val="0"/>
+          <w:i/>
+          <w:color w:val="222222"/>
+        </w:rPr>
+      </w:pPr>
+    </w:p>
+    <w:p>
+      <w:pPr>
+        <w:spacing w:after="0" w:line="240" w:lineRule="auto"/>
+        <w:rPr>
+          <w:b w:val="0"/>
+          <w:color w:val="222222"/>
+        </w:rPr>
+      </w:pPr>
+      <w:r>
+        <w:rPr>
+          <w:b w:val="0"/>
+          <w:color w:val="222222"/>
+        </w:rPr>
+        <w:lastRenderedPageBreak/>
+        <w:t>RESPONSE</w:t>
+      </w:r>
+    </w:p>
+    <w:p>
+      <w:pPr>
+        <w:spacing w:after="0" w:line="240" w:lineRule="auto"/>
+        <w:rPr>
+          <w:b w:val="0"/>
+          <w:i/>
+          <w:color w:val="222222"/>
+        </w:rPr>
+      </w:pPr>
+      <w:r>
+        <w:rPr>
+          <w:b w:val="0"/>
+          <w:i/>
+          <w:color w:val="222222"/>
+        </w:rPr>
+        <w:t>Corrected.</w:t>
+      </w:r>
+    </w:p>
+    <w:p>
+      <w:pPr>
+        <w:spacing w:after="0" w:line="240" w:lineRule="auto"/>
+        <w:rPr>
+          <w:b w:val="0"/>
+          <w:color w:val="222222"/>
+        </w:rPr>
+      </w:pPr>
+    </w:p>
+    <w:p>
+      <w:pPr>
+        <w:spacing w:after="0" w:line="240" w:lineRule="auto"/>
+        <w:rPr>
+          <w:b w:val="0"/>
+          <w:color w:val="222222"/>
+          <w:shd w:val="clear" w:color="auto" w:fill="FFFFFF"/>
+        </w:rPr>
+      </w:pPr>
+      <w:r>
+        <w:rPr>
+          <w:b w:val="0"/>
+          <w:color w:val="222222"/>
+        </w:rPr>
+        <w:t xml:space="preserve">REVIEWER </w:t>
+      </w:r>
+      <w:r>
+        <w:rPr>
+          <w:b w:val="0"/>
+          <w:color w:val="222222"/>
+        </w:rPr>
+        <w:t xml:space="preserve">2 </w:t>
+      </w:r>
+      <w:r>
+        <w:rPr>
+          <w:b w:val="0"/>
+          <w:color w:val="222222"/>
+        </w:rPr>
+        <w:t>COMMENT</w:t>
       </w:r>
       <w:r>
         <w:rPr>
@@ -1636,7 +2748,7 @@
           <w:color w:val="222222"/>
           <w:shd w:val="clear" w:color="auto" w:fill="FFFFFF"/>
         </w:rPr>
-        <w:t>Thank you for your answers to our questions. After a second evaluation of your paper, I still think that there are major revisions to bring to it.</w:t>
+        <w:t>Figure 1. is OK</w:t>
       </w:r>
       <w:r>
         <w:rPr>
@@ -1651,7 +2763,7 @@
           <w:color w:val="222222"/>
           <w:shd w:val="clear" w:color="auto" w:fill="FFFFFF"/>
         </w:rPr>
-        <w:t>Please see my suggestions, comments and questions below.</w:t>
+        <w:t>Figure 2. is OK put the * on top of the bars, and ns for the last two species</w:t>
       </w:r>
       <w:r>
         <w:rPr>
@@ -1664,6 +2776,99 @@
         <w:rPr>
           <w:b w:val="0"/>
           <w:color w:val="222222"/>
+          <w:shd w:val="clear" w:color="auto" w:fill="FFFFFF"/>
+        </w:rPr>
+        <w:t>If there is a species effect, please show it on the figure with letters (a, b, c …) species sharing the same letter are not different …</w:t>
+      </w:r>
+    </w:p>
+    <w:p>
+      <w:pPr>
+        <w:spacing w:after="0" w:line="240" w:lineRule="auto"/>
+        <w:rPr>
+          <w:b w:val="0"/>
+          <w:color w:val="222222"/>
+          <w:shd w:val="clear" w:color="auto" w:fill="FFFFFF"/>
+        </w:rPr>
+      </w:pPr>
+      <w:r>
+        <w:rPr>
+          <w:b w:val="0"/>
+          <w:color w:val="222222"/>
+          <w:shd w:val="clear" w:color="auto" w:fill="FFFFFF"/>
+        </w:rPr>
+        <w:t>END REVIEWER COMMENT</w:t>
+      </w:r>
+    </w:p>
+    <w:p>
+      <w:pPr>
+        <w:spacing w:after="0" w:line="240" w:lineRule="auto"/>
+        <w:rPr>
+          <w:b w:val="0"/>
+          <w:color w:val="222222"/>
+        </w:rPr>
+      </w:pPr>
+    </w:p>
+    <w:p>
+      <w:pPr>
+        <w:spacing w:after="0" w:line="240" w:lineRule="auto"/>
+        <w:rPr>
+          <w:b w:val="0"/>
+          <w:color w:val="222222"/>
+        </w:rPr>
+      </w:pPr>
+      <w:r>
+        <w:rPr>
+          <w:b w:val="0"/>
+          <w:color w:val="222222"/>
+        </w:rPr>
+        <w:t>RESPONSE</w:t>
+      </w:r>
+    </w:p>
+    <w:p>
+      <w:pPr>
+        <w:spacing w:after="0" w:line="240" w:lineRule="auto"/>
+        <w:rPr>
+          <w:b w:val="0"/>
+          <w:color w:val="222222"/>
+        </w:rPr>
+      </w:pPr>
+      <w:r>
+        <w:rPr>
+          <w:b w:val="0"/>
+          <w:color w:val="222222"/>
+        </w:rPr>
+        <w:t>…working on figure…</w:t>
+      </w:r>
+    </w:p>
+    <w:p>
+      <w:pPr>
+        <w:spacing w:after="0" w:line="240" w:lineRule="auto"/>
+        <w:rPr>
+          <w:b w:val="0"/>
+          <w:color w:val="222222"/>
+        </w:rPr>
+      </w:pPr>
+    </w:p>
+    <w:p>
+      <w:pPr>
+        <w:spacing w:after="0" w:line="240" w:lineRule="auto"/>
+        <w:rPr>
+          <w:b w:val="0"/>
+          <w:color w:val="222222"/>
+          <w:shd w:val="clear" w:color="auto" w:fill="FFFFFF"/>
+        </w:rPr>
+      </w:pPr>
+      <w:r>
+        <w:rPr>
+          <w:b w:val="0"/>
+          <w:color w:val="222222"/>
+        </w:rPr>
+        <w:t>REVIWER 2 COMMENT</w:t>
+      </w:r>
+      <w:r>
+        <w:rPr>
+          <w:b w:val="0"/>
+          <w:color w:val="222222"/>
         </w:rPr>
         <w:br/>
       </w:r>
@@ -1673,7 +2878,7 @@
           <w:color w:val="222222"/>
           <w:shd w:val="clear" w:color="auto" w:fill="FFFFFF"/>
         </w:rPr>
-        <w:t>Table 1 and model results</w:t>
+        <w:t>Figure 3.</w:t>
       </w:r>
       <w:r>
         <w:rPr>
@@ -1688,25 +2893,7 @@
           <w:color w:val="222222"/>
           <w:shd w:val="clear" w:color="auto" w:fill="FFFFFF"/>
         </w:rPr>
-        <w:t xml:space="preserve">The authors should really present the complete results testing species, time and treatment in a single model and then provide the model retained after the selection process, with the weight and </w:t>
-      </w:r>
-      <w:proofErr w:type="spellStart"/>
-      <w:r>
-        <w:rPr>
-          <w:b w:val="0"/>
-          <w:color w:val="222222"/>
-          <w:shd w:val="clear" w:color="auto" w:fill="FFFFFF"/>
-        </w:rPr>
-        <w:t>AICc</w:t>
-      </w:r>
-      <w:proofErr w:type="spellEnd"/>
-      <w:r>
-        <w:rPr>
-          <w:b w:val="0"/>
-          <w:color w:val="222222"/>
-          <w:shd w:val="clear" w:color="auto" w:fill="FFFFFF"/>
-        </w:rPr>
-        <w:t xml:space="preserve"> of each model and of the model retained.</w:t>
+        <w:t>The data in that figure are not accurate, because the proportional abundances (as they are defined in the material and methods) of the different species dispersed by wild pigs do not sum to 1 (it is more than 1) and for deer, there is a similar problem (the sum is less than 1)</w:t>
       </w:r>
       <w:r>
         <w:rPr>
@@ -1721,8 +2908,124 @@
           <w:color w:val="222222"/>
           <w:shd w:val="clear" w:color="auto" w:fill="FFFFFF"/>
         </w:rPr>
-        <w:t>The treatment effect for each species is already presented in figure2.</w:t>
-      </w:r>
+        <w:t>For the species present in the local flora however (left panel), the data presented seem to be OK.</w:t>
+      </w:r>
+    </w:p>
+    <w:p>
+      <w:pPr>
+        <w:spacing w:after="0" w:line="240" w:lineRule="auto"/>
+        <w:rPr>
+          <w:b w:val="0"/>
+          <w:color w:val="222222"/>
+          <w:shd w:val="clear" w:color="auto" w:fill="FFFFFF"/>
+        </w:rPr>
+      </w:pPr>
+      <w:r>
+        <w:rPr>
+          <w:b w:val="0"/>
+          <w:color w:val="222222"/>
+          <w:shd w:val="clear" w:color="auto" w:fill="FFFFFF"/>
+        </w:rPr>
+        <w:t>END REVIEWER COMMENT</w:t>
+      </w:r>
+    </w:p>
+    <w:p>
+      <w:pPr>
+        <w:spacing w:after="0" w:line="240" w:lineRule="auto"/>
+        <w:rPr>
+          <w:b w:val="0"/>
+          <w:color w:val="222222"/>
+          <w:shd w:val="clear" w:color="auto" w:fill="FFFFFF"/>
+        </w:rPr>
+      </w:pPr>
+    </w:p>
+    <w:p>
+      <w:pPr>
+        <w:spacing w:after="0" w:line="240" w:lineRule="auto"/>
+        <w:rPr>
+          <w:b w:val="0"/>
+          <w:color w:val="222222"/>
+          <w:shd w:val="clear" w:color="auto" w:fill="FFFFFF"/>
+        </w:rPr>
+      </w:pPr>
+      <w:r>
+        <w:rPr>
+          <w:b w:val="0"/>
+          <w:color w:val="222222"/>
+          <w:shd w:val="clear" w:color="auto" w:fill="FFFFFF"/>
+        </w:rPr>
+        <w:t>RESPONSE</w:t>
+      </w:r>
+    </w:p>
+    <w:p>
+      <w:pPr>
+        <w:spacing w:after="0" w:line="240" w:lineRule="auto"/>
+        <w:rPr>
+          <w:b w:val="0"/>
+          <w:color w:val="222222"/>
+          <w:shd w:val="clear" w:color="auto" w:fill="FFFFFF"/>
+        </w:rPr>
+      </w:pPr>
+      <w:r>
+        <w:rPr>
+          <w:b w:val="0"/>
+          <w:color w:val="222222"/>
+          <w:shd w:val="clear" w:color="auto" w:fill="FFFFFF"/>
+        </w:rPr>
+        <w:t xml:space="preserve">Thank you very much for </w:t>
+      </w:r>
+      <w:r>
+        <w:rPr>
+          <w:b w:val="0"/>
+          <w:color w:val="222222"/>
+          <w:shd w:val="clear" w:color="auto" w:fill="FFFFFF"/>
+        </w:rPr>
+        <w:t>pointing this discrepancy out. We</w:t>
+      </w:r>
+      <w:r>
+        <w:rPr>
+          <w:b w:val="0"/>
+          <w:color w:val="222222"/>
+          <w:shd w:val="clear" w:color="auto" w:fill="FFFFFF"/>
+        </w:rPr>
+        <w:t xml:space="preserve"> made an error in describing the way that the values in that panel (scat) were calculat</w:t>
+      </w:r>
+      <w:r>
+        <w:rPr>
+          <w:b w:val="0"/>
+          <w:color w:val="222222"/>
+          <w:shd w:val="clear" w:color="auto" w:fill="FFFFFF"/>
+        </w:rPr>
+        <w:t>ed. We</w:t>
+      </w:r>
+      <w:r>
+        <w:rPr>
+          <w:b w:val="0"/>
+          <w:color w:val="222222"/>
+          <w:shd w:val="clear" w:color="auto" w:fill="FFFFFF"/>
+        </w:rPr>
+        <w:t xml:space="preserve"> revised in the text to state</w:t>
+      </w:r>
+    </w:p>
+    <w:p>
+      <w:pPr>
+        <w:spacing w:after="0" w:line="240" w:lineRule="auto"/>
+        <w:rPr>
+          <w:b w:val="0"/>
+          <w:color w:val="222222"/>
+          <w:shd w:val="clear" w:color="auto" w:fill="FFFFFF"/>
+        </w:rPr>
+      </w:pPr>
+    </w:p>
+    <w:p>
+      <w:pPr>
+        <w:spacing w:after="0" w:line="240" w:lineRule="auto"/>
+        <w:rPr>
+          <w:b w:val="0"/>
+          <w:color w:val="222222"/>
+          <w:shd w:val="clear" w:color="auto" w:fill="FFFFFF"/>
+        </w:rPr>
+      </w:pPr>
       <w:r>
         <w:rPr>
           <w:b w:val="0"/>
@@ -1730,76 +3033,42 @@
         </w:rPr>
         <w:br/>
       </w:r>
-      <w:r>
-        <w:rPr>
-          <w:b w:val="0"/>
-          <w:color w:val="222222"/>
-          <w:shd w:val="clear" w:color="auto" w:fill="FFFFFF"/>
-        </w:rPr>
-        <w:t xml:space="preserve">Full model : </w:t>
-      </w:r>
-      <w:proofErr w:type="spellStart"/>
-      <w:r>
-        <w:rPr>
-          <w:b w:val="0"/>
-          <w:color w:val="222222"/>
-          <w:shd w:val="clear" w:color="auto" w:fill="FFFFFF"/>
-        </w:rPr>
-        <w:t>Species+Treatment+Species:Treatment+time+time:Treatment</w:t>
-      </w:r>
-      <w:proofErr w:type="spellEnd"/>
-      <w:r>
-        <w:rPr>
-          <w:b w:val="0"/>
-          <w:color w:val="222222"/>
-          <w:shd w:val="clear" w:color="auto" w:fill="FFFFFF"/>
-        </w:rPr>
-        <w:t xml:space="preserve"> (to test for the different time length of exposure to ungulates) and not the other interactions </w:t>
-      </w:r>
-      <w:proofErr w:type="spellStart"/>
-      <w:r>
-        <w:rPr>
-          <w:b w:val="0"/>
-          <w:color w:val="222222"/>
-          <w:shd w:val="clear" w:color="auto" w:fill="FFFFFF"/>
-        </w:rPr>
-        <w:t>time:species</w:t>
-      </w:r>
-      <w:proofErr w:type="spellEnd"/>
-      <w:r>
-        <w:rPr>
-          <w:b w:val="0"/>
-          <w:color w:val="222222"/>
-          <w:shd w:val="clear" w:color="auto" w:fill="FFFFFF"/>
-        </w:rPr>
-        <w:t xml:space="preserve"> as it is not fully crossed, and same for the 3rd order interaction.</w:t>
-      </w:r>
-    </w:p>
-    <w:p>
-      <w:pPr>
-        <w:rPr>
-          <w:b w:val="0"/>
-          <w:color w:val="222222"/>
-          <w:shd w:val="clear" w:color="auto" w:fill="FFFFFF"/>
-        </w:rPr>
-      </w:pPr>
-      <w:r>
-        <w:rPr>
-          <w:b w:val="0"/>
-          <w:color w:val="222222"/>
-          <w:shd w:val="clear" w:color="auto" w:fill="FFFFFF"/>
-        </w:rPr>
-        <w:t>END COMMENT</w:t>
-      </w:r>
-    </w:p>
-    <w:p>
-      <w:pPr>
-        <w:rPr>
-          <w:b w:val="0"/>
-          <w:color w:val="222222"/>
-          <w:shd w:val="clear" w:color="auto" w:fill="FFFFFF"/>
-        </w:rPr>
-      </w:pPr>
+    </w:p>
+    <w:p>
+      <w:pPr>
+        <w:spacing w:after="0" w:line="240" w:lineRule="auto"/>
+        <w:rPr>
+          <w:b w:val="0"/>
+          <w:color w:val="222222"/>
+          <w:shd w:val="clear" w:color="auto" w:fill="FFFFFF"/>
+        </w:rPr>
+      </w:pPr>
+      <w:r>
+        <w:rPr>
+          <w:b w:val="0"/>
+          <w:color w:val="222222"/>
+          <w:shd w:val="clear" w:color="auto" w:fill="FFFFFF"/>
+        </w:rPr>
+        <w:t>REVIEWER COMMENT</w:t>
+      </w:r>
+    </w:p>
+    <w:p>
+      <w:pPr>
+        <w:spacing w:after="0" w:line="240" w:lineRule="auto"/>
+        <w:rPr>
+          <w:b w:val="0"/>
+          <w:color w:val="222222"/>
+          <w:shd w:val="clear" w:color="auto" w:fill="FFFFFF"/>
+        </w:rPr>
+      </w:pPr>
+      <w:r>
+        <w:rPr>
+          <w:b w:val="0"/>
+          <w:color w:val="222222"/>
+          <w:shd w:val="clear" w:color="auto" w:fill="FFFFFF"/>
+        </w:rPr>
+        <w:t>Figure 4.</w:t>
+      </w:r>
       <w:r>
         <w:rPr>
           <w:b w:val="0"/>
@@ -1813,360 +3082,9 @@
           <w:color w:val="222222"/>
           <w:shd w:val="clear" w:color="auto" w:fill="FFFFFF"/>
         </w:rPr>
-        <w:t>Table 2</w:t>
-      </w:r>
-      <w:r>
-        <w:rPr>
-          <w:b w:val="0"/>
-          <w:color w:val="222222"/>
-        </w:rPr>
-        <w:br/>
-      </w:r>
-      <w:proofErr w:type="spellStart"/>
-      <w:r>
-        <w:rPr>
-          <w:b w:val="0"/>
-          <w:color w:val="222222"/>
-          <w:shd w:val="clear" w:color="auto" w:fill="FFFFFF"/>
-        </w:rPr>
-        <w:t>Pb</w:t>
-      </w:r>
-      <w:proofErr w:type="spellEnd"/>
-      <w:r>
-        <w:rPr>
-          <w:b w:val="0"/>
-          <w:color w:val="222222"/>
-          <w:shd w:val="clear" w:color="auto" w:fill="FFFFFF"/>
-        </w:rPr>
-        <w:t xml:space="preserve"> average seedlings/scat is not an accurate measure, the frequency of presence is a more relevant measure or the average seedling/scat should be assessed only when the species has been consumed (within presence).</w:t>
-      </w:r>
-      <w:r>
-        <w:rPr>
-          <w:b w:val="0"/>
-          <w:color w:val="222222"/>
-        </w:rPr>
-        <w:br/>
-      </w:r>
-      <w:r>
-        <w:rPr>
-          <w:b w:val="0"/>
-          <w:color w:val="222222"/>
-          <w:shd w:val="clear" w:color="auto" w:fill="FFFFFF"/>
-        </w:rPr>
-        <w:t xml:space="preserve">Please reshape this table with frequency of occurrence, recalculated average seedling (to be </w:t>
-      </w:r>
-      <w:r>
-        <w:rPr>
-          <w:b w:val="0"/>
-          <w:color w:val="222222"/>
-          <w:shd w:val="clear" w:color="auto" w:fill="FFFFFF"/>
-        </w:rPr>
-        <w:lastRenderedPageBreak/>
-        <w:t>linked to the number of seeds produced per fruit of each species).</w:t>
-      </w:r>
-      <w:r>
-        <w:rPr>
-          <w:b w:val="0"/>
-          <w:color w:val="222222"/>
-        </w:rPr>
-        <w:br/>
-      </w:r>
-      <w:r>
-        <w:rPr>
-          <w:b w:val="0"/>
-          <w:color w:val="222222"/>
-          <w:shd w:val="clear" w:color="auto" w:fill="FFFFFF"/>
-        </w:rPr>
-        <w:t xml:space="preserve">L 39Elaphus not </w:t>
-      </w:r>
-      <w:proofErr w:type="spellStart"/>
-      <w:r>
-        <w:rPr>
-          <w:b w:val="0"/>
-          <w:color w:val="222222"/>
-          <w:shd w:val="clear" w:color="auto" w:fill="FFFFFF"/>
-        </w:rPr>
-        <w:t>elaphas</w:t>
-      </w:r>
-      <w:proofErr w:type="spellEnd"/>
-      <w:r>
-        <w:rPr>
-          <w:b w:val="0"/>
-          <w:color w:val="222222"/>
-          <w:shd w:val="clear" w:color="auto" w:fill="FFFFFF"/>
-        </w:rPr>
-        <w:t>.</w:t>
-      </w:r>
-      <w:r>
-        <w:rPr>
-          <w:b w:val="0"/>
-          <w:color w:val="222222"/>
-        </w:rPr>
-        <w:br/>
-      </w:r>
-      <w:r>
-        <w:rPr>
-          <w:b w:val="0"/>
-          <w:color w:val="222222"/>
-          <w:shd w:val="clear" w:color="auto" w:fill="FFFFFF"/>
-        </w:rPr>
-        <w:t>L88-89 Please clarify and rephrase, I do not understand …and especially the absence of scat amongst ????</w:t>
-      </w:r>
-      <w:r>
-        <w:rPr>
-          <w:b w:val="0"/>
-          <w:color w:val="222222"/>
-        </w:rPr>
-        <w:br/>
-      </w:r>
-      <w:r>
-        <w:rPr>
-          <w:b w:val="0"/>
-          <w:color w:val="222222"/>
-          <w:shd w:val="clear" w:color="auto" w:fill="FFFFFF"/>
-        </w:rPr>
-        <w:t xml:space="preserve">L122-124 if this is the case, then time will not be significant in the final model. </w:t>
-      </w:r>
-      <w:proofErr w:type="gramStart"/>
-      <w:r>
-        <w:rPr>
-          <w:b w:val="0"/>
-          <w:color w:val="222222"/>
-          <w:shd w:val="clear" w:color="auto" w:fill="FFFFFF"/>
-        </w:rPr>
-        <w:t>So</w:t>
-      </w:r>
-      <w:proofErr w:type="gramEnd"/>
-      <w:r>
-        <w:rPr>
-          <w:b w:val="0"/>
-          <w:color w:val="222222"/>
-          <w:shd w:val="clear" w:color="auto" w:fill="FFFFFF"/>
-        </w:rPr>
-        <w:t xml:space="preserve"> I do not understand why you put these results in the mat and method section</w:t>
-      </w:r>
-      <w:r>
-        <w:rPr>
-          <w:b w:val="0"/>
-          <w:color w:val="222222"/>
-        </w:rPr>
-        <w:br/>
-      </w:r>
-      <w:r>
-        <w:rPr>
-          <w:b w:val="0"/>
-          <w:color w:val="222222"/>
-          <w:shd w:val="clear" w:color="auto" w:fill="FFFFFF"/>
-        </w:rPr>
-        <w:t>L159 among instead of between</w:t>
-      </w:r>
-      <w:r>
-        <w:rPr>
-          <w:b w:val="0"/>
-          <w:color w:val="222222"/>
-        </w:rPr>
-        <w:br/>
-      </w:r>
-      <w:r>
-        <w:rPr>
-          <w:b w:val="0"/>
-          <w:color w:val="222222"/>
-          <w:shd w:val="clear" w:color="auto" w:fill="FFFFFF"/>
-        </w:rPr>
-        <w:t xml:space="preserve">L 189 P. </w:t>
-      </w:r>
-      <w:proofErr w:type="spellStart"/>
-      <w:r>
-        <w:rPr>
-          <w:b w:val="0"/>
-          <w:color w:val="222222"/>
-          <w:shd w:val="clear" w:color="auto" w:fill="FFFFFF"/>
-        </w:rPr>
-        <w:t>mariannensis</w:t>
-      </w:r>
-      <w:proofErr w:type="spellEnd"/>
-      <w:r>
-        <w:rPr>
-          <w:b w:val="0"/>
-          <w:color w:val="222222"/>
-          <w:shd w:val="clear" w:color="auto" w:fill="FFFFFF"/>
-        </w:rPr>
-        <w:t xml:space="preserve"> not </w:t>
-      </w:r>
-      <w:proofErr w:type="spellStart"/>
-      <w:r>
-        <w:rPr>
-          <w:b w:val="0"/>
-          <w:color w:val="222222"/>
-          <w:shd w:val="clear" w:color="auto" w:fill="FFFFFF"/>
-        </w:rPr>
-        <w:t>mariana</w:t>
-      </w:r>
-      <w:proofErr w:type="spellEnd"/>
-      <w:r>
-        <w:rPr>
-          <w:b w:val="0"/>
-          <w:color w:val="222222"/>
-        </w:rPr>
-        <w:br/>
-      </w:r>
-      <w:r>
-        <w:rPr>
-          <w:b w:val="0"/>
-          <w:color w:val="222222"/>
-          <w:shd w:val="clear" w:color="auto" w:fill="FFFFFF"/>
-        </w:rPr>
-        <w:t>L231 metrics instead of numbers</w:t>
-      </w:r>
-      <w:r>
-        <w:rPr>
-          <w:b w:val="0"/>
-          <w:color w:val="222222"/>
-        </w:rPr>
-        <w:br/>
-      </w:r>
-      <w:r>
-        <w:rPr>
-          <w:b w:val="0"/>
-          <w:color w:val="222222"/>
-          <w:shd w:val="clear" w:color="auto" w:fill="FFFFFF"/>
-        </w:rPr>
-        <w:t>Figure 1. is OK</w:t>
-      </w:r>
-      <w:r>
-        <w:rPr>
-          <w:b w:val="0"/>
-          <w:color w:val="222222"/>
-        </w:rPr>
-        <w:br/>
-      </w:r>
-      <w:r>
-        <w:rPr>
-          <w:b w:val="0"/>
-          <w:color w:val="222222"/>
-          <w:shd w:val="clear" w:color="auto" w:fill="FFFFFF"/>
-        </w:rPr>
-        <w:t>Figure 2. is OK put the * on top of the bars, and ns for the last two species</w:t>
-      </w:r>
-      <w:r>
-        <w:rPr>
-          <w:b w:val="0"/>
-          <w:color w:val="222222"/>
-        </w:rPr>
-        <w:br/>
-      </w:r>
-      <w:r>
-        <w:rPr>
-          <w:b w:val="0"/>
-          <w:color w:val="222222"/>
-          <w:shd w:val="clear" w:color="auto" w:fill="FFFFFF"/>
-        </w:rPr>
-        <w:t>If there is a species effect, please show it on the figure with letters (a, b, c …) species sharing the same letter are not different …</w:t>
-      </w:r>
-      <w:r>
-        <w:rPr>
-          <w:b w:val="0"/>
-          <w:color w:val="222222"/>
-        </w:rPr>
-        <w:br/>
-      </w:r>
-      <w:r>
-        <w:rPr>
-          <w:b w:val="0"/>
-          <w:color w:val="222222"/>
-          <w:shd w:val="clear" w:color="auto" w:fill="FFFFFF"/>
-        </w:rPr>
-        <w:t>Figure 3.</w:t>
-      </w:r>
-      <w:r>
-        <w:rPr>
-          <w:b w:val="0"/>
-          <w:color w:val="222222"/>
-        </w:rPr>
-        <w:br/>
-      </w:r>
-      <w:r>
-        <w:rPr>
-          <w:b w:val="0"/>
-          <w:color w:val="222222"/>
-          <w:shd w:val="clear" w:color="auto" w:fill="FFFFFF"/>
-        </w:rPr>
-        <w:t>The data in that figure are not accurate, because the proportional abundances (as they are defined in the material and methods) of the different species dispersed by wild pigs do not sum to 1 (it is more than 1) and for deer, there is a similar problem (the sum is less than 1)</w:t>
-      </w:r>
-      <w:r>
-        <w:rPr>
-          <w:b w:val="0"/>
-          <w:color w:val="222222"/>
-        </w:rPr>
-        <w:br/>
-      </w:r>
-      <w:r>
-        <w:rPr>
-          <w:b w:val="0"/>
-          <w:color w:val="222222"/>
-          <w:shd w:val="clear" w:color="auto" w:fill="FFFFFF"/>
-        </w:rPr>
-        <w:t>For the species present in the local flora however (left panel), the data presented seem to be OK.</w:t>
-      </w:r>
-      <w:r>
-        <w:rPr>
-          <w:b w:val="0"/>
-          <w:color w:val="222222"/>
-        </w:rPr>
-        <w:br/>
-      </w:r>
-    </w:p>
-    <w:p>
-      <w:pPr>
-        <w:rPr>
-          <w:b w:val="0"/>
-          <w:color w:val="222222"/>
-          <w:shd w:val="clear" w:color="auto" w:fill="FFFFFF"/>
-        </w:rPr>
-      </w:pPr>
-      <w:bookmarkStart w:id="0" w:name="_GoBack"/>
-      <w:bookmarkEnd w:id="0"/>
-      <w:r>
-        <w:rPr>
-          <w:b w:val="0"/>
-          <w:color w:val="222222"/>
-          <w:shd w:val="clear" w:color="auto" w:fill="FFFFFF"/>
-        </w:rPr>
-        <w:t>REVIEWER COMMENT</w:t>
-      </w:r>
-    </w:p>
-    <w:p>
-      <w:pPr>
-        <w:rPr>
-          <w:b w:val="0"/>
-          <w:color w:val="222222"/>
-          <w:shd w:val="clear" w:color="auto" w:fill="FFFFFF"/>
-        </w:rPr>
-      </w:pPr>
-      <w:r>
-        <w:rPr>
-          <w:b w:val="0"/>
-          <w:color w:val="222222"/>
-          <w:shd w:val="clear" w:color="auto" w:fill="FFFFFF"/>
-        </w:rPr>
-        <w:t>Figure 4.</w:t>
-      </w:r>
-      <w:r>
-        <w:rPr>
-          <w:b w:val="0"/>
-          <w:color w:val="222222"/>
-        </w:rPr>
-        <w:br/>
-      </w:r>
-      <w:r>
-        <w:rPr>
-          <w:b w:val="0"/>
-          <w:color w:val="222222"/>
-          <w:shd w:val="clear" w:color="auto" w:fill="FFFFFF"/>
-        </w:rPr>
         <w:t>Concerning defecation rate, please check Picard et al. 2015 (</w:t>
       </w:r>
-      <w:hyperlink r:id="rId4" w:tgtFrame="_blank" w:history="1">
+      <w:hyperlink r:id="rId11" w:tgtFrame="_blank" w:history="1">
         <w:r>
           <w:rPr>
             <w:rStyle w:val="Hyperlink"/>
@@ -2251,8 +3169,11 @@
     </w:p>
     <w:p>
       <w:pPr>
-        <w:rPr>
-          <w:b w:val="0"/>
+        <w:spacing w:after="0" w:line="240" w:lineRule="auto"/>
+        <w:rPr>
+          <w:b w:val="0"/>
+          <w:color w:val="222222"/>
+          <w:shd w:val="clear" w:color="auto" w:fill="FFFFFF"/>
         </w:rPr>
       </w:pPr>
       <w:r>
@@ -2303,6 +3224,128 @@
         </w:rPr>
         <w:t>Then I would conclude that the comparison you do between deer and pigs role is not really relevant.</w:t>
       </w:r>
+    </w:p>
+    <w:p>
+      <w:pPr>
+        <w:spacing w:after="0" w:line="240" w:lineRule="auto"/>
+        <w:rPr>
+          <w:b w:val="0"/>
+          <w:color w:val="222222"/>
+          <w:shd w:val="clear" w:color="auto" w:fill="FFFFFF"/>
+        </w:rPr>
+      </w:pPr>
+    </w:p>
+    <w:p>
+      <w:pPr>
+        <w:spacing w:after="0" w:line="240" w:lineRule="auto"/>
+        <w:rPr>
+          <w:b w:val="0"/>
+          <w:i/>
+          <w:color w:val="222222"/>
+          <w:shd w:val="clear" w:color="auto" w:fill="FFFFFF"/>
+        </w:rPr>
+      </w:pPr>
+      <w:bookmarkStart w:id="1" w:name="_GoBack"/>
+      <w:r>
+        <w:rPr>
+          <w:b w:val="0"/>
+          <w:i/>
+          <w:color w:val="222222"/>
+          <w:shd w:val="clear" w:color="auto" w:fill="FFFFFF"/>
+        </w:rPr>
+        <w:t xml:space="preserve">Boar </w:t>
+      </w:r>
+      <w:r>
+        <w:rPr>
+          <w:b w:val="0"/>
+          <w:i/>
+          <w:color w:val="222222"/>
+          <w:shd w:val="clear" w:color="auto" w:fill="FFFFFF"/>
+        </w:rPr>
+        <w:t>DDR 3.8-4.3/day</w:t>
+      </w:r>
+      <w:r>
+        <w:rPr>
+          <w:b w:val="0"/>
+          <w:i/>
+          <w:color w:val="222222"/>
+          <w:shd w:val="clear" w:color="auto" w:fill="FFFFFF"/>
+        </w:rPr>
+        <w:t>:</w:t>
+      </w:r>
+    </w:p>
+    <w:p>
+      <w:pPr>
+        <w:spacing w:after="0" w:line="240" w:lineRule="auto"/>
+        <w:rPr>
+          <w:b w:val="0"/>
+          <w:i/>
+        </w:rPr>
+      </w:pPr>
+      <w:r>
+        <w:rPr>
+          <w:b w:val="0"/>
+          <w:i/>
+        </w:rPr>
+        <w:t xml:space="preserve">Ferretti, F., </w:t>
+      </w:r>
+      <w:proofErr w:type="spellStart"/>
+      <w:r>
+        <w:rPr>
+          <w:b w:val="0"/>
+          <w:i/>
+        </w:rPr>
+        <w:t>Storer</w:t>
+      </w:r>
+      <w:proofErr w:type="spellEnd"/>
+      <w:r>
+        <w:rPr>
+          <w:b w:val="0"/>
+          <w:i/>
+        </w:rPr>
+        <w:t xml:space="preserve">, K., Coats, J. and </w:t>
+      </w:r>
+      <w:proofErr w:type="spellStart"/>
+      <w:r>
+        <w:rPr>
+          <w:b w:val="0"/>
+          <w:i/>
+        </w:rPr>
+        <w:t>Massei</w:t>
+      </w:r>
+      <w:proofErr w:type="spellEnd"/>
+      <w:r>
+        <w:rPr>
+          <w:b w:val="0"/>
+          <w:i/>
+        </w:rPr>
+        <w:t>, G., 2015. Temporal and spatial patterns of defecation in wild boar. Wildlife Society Bulletin, 39(1), pp.65-69.</w:t>
+      </w:r>
+    </w:p>
+    <w:bookmarkEnd w:id="1"/>
+    <w:p>
+      <w:pPr>
+        <w:spacing w:after="0" w:line="240" w:lineRule="auto"/>
+        <w:rPr>
+          <w:b w:val="0"/>
+        </w:rPr>
+      </w:pPr>
+    </w:p>
+    <w:p>
+      <w:pPr>
+        <w:spacing w:after="0" w:line="240" w:lineRule="auto"/>
+        <w:rPr>
+          <w:b w:val="0"/>
+        </w:rPr>
+      </w:pPr>
+    </w:p>
+    <w:p>
+      <w:pPr>
+        <w:spacing w:after="0" w:line="240" w:lineRule="auto"/>
+        <w:rPr>
+          <w:b w:val="0"/>
+        </w:rPr>
+      </w:pPr>
     </w:p>
     <w:sectPr>
       <w:pgSz w:w="12240" w:h="15840"/>
@@ -2312,6 +3355,218 @@
     </w:sectPr>
   </w:body>
 </w:document>
+</file>
+
+<file path=word/comments.xml><?xml version="1.0" encoding="utf-8"?>
+<w:comments xmlns:wpc="http://schemas.microsoft.com/office/word/2010/wordprocessingCanvas" xmlns:cx="http://schemas.microsoft.com/office/drawing/2014/chartex" xmlns:cx1="http://schemas.microsoft.com/office/drawing/2015/9/8/chartex" xmlns:cx2="http://schemas.microsoft.com/office/drawing/2015/10/21/chartex" xmlns:cx3="http://schemas.microsoft.com/office/drawing/2016/5/9/chartex" xmlns:cx4="http://schemas.microsoft.com/office/drawing/2016/5/10/chartex" xmlns:cx5="http://schemas.microsoft.com/office/drawing/2016/5/11/chartex" xmlns:cx6="http://schemas.microsoft.com/office/drawing/2016/5/12/chartex" xmlns:cx7="http://schemas.microsoft.com/office/drawing/2016/5/13/chartex" xmlns:cx8="http://schemas.microsoft.com/office/drawing/2016/5/14/chartex" xmlns:mc="http://schemas.openxmlformats.org/markup-compatibility/2006" xmlns:aink="http://schemas.microsoft.com/office/drawing/2016/ink" xmlns:am3d="http://schemas.microsoft.com/office/drawing/2017/model3d" xmlns:o="urn:schemas-microsoft-com:office:office" xmlns:r="http://schemas.openxmlformats.org/officeDocument/2006/relationships" xmlns:m="http://schemas.openxmlformats.org/officeDocument/2006/math" xmlns:v="urn:schemas-microsoft-com:vml" xmlns:wp14="http://schemas.microsoft.com/office/word/2010/wordprocessingDrawing" xmlns:wp="http://schemas.openxmlformats.org/drawingml/2006/wordprocessingDrawing" xmlns:w10="urn:schemas-microsoft-com:office:word" xmlns:w="http://schemas.openxmlformats.org/wordprocessingml/2006/main" xmlns:w14="http://schemas.microsoft.com/office/word/2010/wordml" xmlns:w15="http://schemas.microsoft.com/office/word/2012/wordml" xmlns:w16cid="http://schemas.microsoft.com/office/word/2016/wordml/cid" xmlns:w16se="http://schemas.microsoft.com/office/word/2015/wordml/symex" xmlns:wpg="http://schemas.microsoft.com/office/word/2010/wordprocessingGroup" xmlns:wpi="http://schemas.microsoft.com/office/word/2010/wordprocessingInk" xmlns:wne="http://schemas.microsoft.com/office/word/2006/wordml" xmlns:wps="http://schemas.microsoft.com/office/word/2010/wordprocessingShape" mc:Ignorable="w14 w15 w16se w16cid wp14">
+  <w:comment w:id="0" w:author="Ann Marie Gawel" w:date="2017-08-22T16:08:00Z" w:initials="AMG">
+    <w:p>
+      <w:pPr>
+        <w:pStyle w:val="CommentText"/>
+      </w:pPr>
+      <w:r>
+        <w:rPr>
+          <w:rStyle w:val="CommentReference"/>
+        </w:rPr>
+        <w:annotationRef/>
+      </w:r>
+      <w:r>
+        <w:t>Correlated completely, take out of full model – time by treatment or species by treatment better?</w:t>
+      </w:r>
+    </w:p>
+  </w:comment>
+</w:comments>
+</file>
+
+<file path=word/commentsExtended.xml><?xml version="1.0" encoding="utf-8"?>
+<w15:commentsEx xmlns:wpc="http://schemas.microsoft.com/office/word/2010/wordprocessingCanvas" xmlns:cx="http://schemas.microsoft.com/office/drawing/2014/chartex" xmlns:cx1="http://schemas.microsoft.com/office/drawing/2015/9/8/chartex" xmlns:cx2="http://schemas.microsoft.com/office/drawing/2015/10/21/chartex" xmlns:cx3="http://schemas.microsoft.com/office/drawing/2016/5/9/chartex" xmlns:cx4="http://schemas.microsoft.com/office/drawing/2016/5/10/chartex" xmlns:cx5="http://schemas.microsoft.com/office/drawing/2016/5/11/chartex" xmlns:cx6="http://schemas.microsoft.com/office/drawing/2016/5/12/chartex" xmlns:cx7="http://schemas.microsoft.com/office/drawing/2016/5/13/chartex" xmlns:cx8="http://schemas.microsoft.com/office/drawing/2016/5/14/chartex" xmlns:mc="http://schemas.openxmlformats.org/markup-compatibility/2006" xmlns:aink="http://schemas.microsoft.com/office/drawing/2016/ink" xmlns:am3d="http://schemas.microsoft.com/office/drawing/2017/model3d" xmlns:o="urn:schemas-microsoft-com:office:office" xmlns:r="http://schemas.openxmlformats.org/officeDocument/2006/relationships" xmlns:m="http://schemas.openxmlformats.org/officeDocument/2006/math" xmlns:v="urn:schemas-microsoft-com:vml" xmlns:wp14="http://schemas.microsoft.com/office/word/2010/wordprocessingDrawing" xmlns:wp="http://schemas.openxmlformats.org/drawingml/2006/wordprocessingDrawing" xmlns:w10="urn:schemas-microsoft-com:office:word" xmlns:w="http://schemas.openxmlformats.org/wordprocessingml/2006/main" xmlns:w14="http://schemas.microsoft.com/office/word/2010/wordml" xmlns:w15="http://schemas.microsoft.com/office/word/2012/wordml" xmlns:w16cid="http://schemas.microsoft.com/office/word/2016/wordml/cid" xmlns:w16se="http://schemas.microsoft.com/office/word/2015/wordml/symex" xmlns:wpg="http://schemas.microsoft.com/office/word/2010/wordprocessingGroup" xmlns:wpi="http://schemas.microsoft.com/office/word/2010/wordprocessingInk" xmlns:wne="http://schemas.microsoft.com/office/word/2006/wordml" xmlns:wps="http://schemas.microsoft.com/office/word/2010/wordprocessingShape" mc:Ignorable="w14 w15 w16se w16cid wp14">
+  <w15:commentEx w15:paraId="1D795EEC" w15:done="0"/>
+</w15:commentsEx>
+</file>
+
+<file path=word/commentsIds.xml><?xml version="1.0" encoding="utf-8"?>
+<w16cid:commentsIds xmlns:wpc="http://schemas.microsoft.com/office/word/2010/wordprocessingCanvas" xmlns:cx="http://schemas.microsoft.com/office/drawing/2014/chartex" xmlns:cx1="http://schemas.microsoft.com/office/drawing/2015/9/8/chartex" xmlns:cx2="http://schemas.microsoft.com/office/drawing/2015/10/21/chartex" xmlns:cx3="http://schemas.microsoft.com/office/drawing/2016/5/9/chartex" xmlns:cx4="http://schemas.microsoft.com/office/drawing/2016/5/10/chartex" xmlns:cx5="http://schemas.microsoft.com/office/drawing/2016/5/11/chartex" xmlns:cx6="http://schemas.microsoft.com/office/drawing/2016/5/12/chartex" xmlns:cx7="http://schemas.microsoft.com/office/drawing/2016/5/13/chartex" xmlns:cx8="http://schemas.microsoft.com/office/drawing/2016/5/14/chartex" xmlns:mc="http://schemas.openxmlformats.org/markup-compatibility/2006" xmlns:aink="http://schemas.microsoft.com/office/drawing/2016/ink" xmlns:am3d="http://schemas.microsoft.com/office/drawing/2017/model3d" xmlns:o="urn:schemas-microsoft-com:office:office" xmlns:r="http://schemas.openxmlformats.org/officeDocument/2006/relationships" xmlns:m="http://schemas.openxmlformats.org/officeDocument/2006/math" xmlns:v="urn:schemas-microsoft-com:vml" xmlns:wp14="http://schemas.microsoft.com/office/word/2010/wordprocessingDrawing" xmlns:wp="http://schemas.openxmlformats.org/drawingml/2006/wordprocessingDrawing" xmlns:w10="urn:schemas-microsoft-com:office:word" xmlns:w="http://schemas.openxmlformats.org/wordprocessingml/2006/main" xmlns:w14="http://schemas.microsoft.com/office/word/2010/wordml" xmlns:w15="http://schemas.microsoft.com/office/word/2012/wordml" xmlns:w16cid="http://schemas.microsoft.com/office/word/2016/wordml/cid" xmlns:w16se="http://schemas.microsoft.com/office/word/2015/wordml/symex" xmlns:wpg="http://schemas.microsoft.com/office/word/2010/wordprocessingGroup" xmlns:wpi="http://schemas.microsoft.com/office/word/2010/wordprocessingInk" xmlns:wne="http://schemas.microsoft.com/office/word/2006/wordml" xmlns:wps="http://schemas.microsoft.com/office/word/2010/wordprocessingShape" mc:Ignorable="w14 w15 w16se w16cid wp14">
+  <w16cid:commentId w16cid:paraId="1D795EEC" w16cid:durableId="1D46D585"/>
+</w16cid:commentsIds>
+</file>
+
+<file path=word/endnotes.xml><?xml version="1.0" encoding="utf-8"?>
+<w:endnotes xmlns:wpc="http://schemas.microsoft.com/office/word/2010/wordprocessingCanvas" xmlns:cx="http://schemas.microsoft.com/office/drawing/2014/chartex" xmlns:cx1="http://schemas.microsoft.com/office/drawing/2015/9/8/chartex" xmlns:cx2="http://schemas.microsoft.com/office/drawing/2015/10/21/chartex" xmlns:cx3="http://schemas.microsoft.com/office/drawing/2016/5/9/chartex" xmlns:cx4="http://schemas.microsoft.com/office/drawing/2016/5/10/chartex" xmlns:cx5="http://schemas.microsoft.com/office/drawing/2016/5/11/chartex" xmlns:cx6="http://schemas.microsoft.com/office/drawing/2016/5/12/chartex" xmlns:cx7="http://schemas.microsoft.com/office/drawing/2016/5/13/chartex" xmlns:cx8="http://schemas.microsoft.com/office/drawing/2016/5/14/chartex" xmlns:mc="http://schemas.openxmlformats.org/markup-compatibility/2006" xmlns:aink="http://schemas.microsoft.com/office/drawing/2016/ink" xmlns:am3d="http://schemas.microsoft.com/office/drawing/2017/model3d" xmlns:o="urn:schemas-microsoft-com:office:office" xmlns:r="http://schemas.openxmlformats.org/officeDocument/2006/relationships" xmlns:m="http://schemas.openxmlformats.org/officeDocument/2006/math" xmlns:v="urn:schemas-microsoft-com:vml" xmlns:wp14="http://schemas.microsoft.com/office/word/2010/wordprocessingDrawing" xmlns:wp="http://schemas.openxmlformats.org/drawingml/2006/wordprocessingDrawing" xmlns:w10="urn:schemas-microsoft-com:office:word" xmlns:w="http://schemas.openxmlformats.org/wordprocessingml/2006/main" xmlns:w14="http://schemas.microsoft.com/office/word/2010/wordml" xmlns:w15="http://schemas.microsoft.com/office/word/2012/wordml" xmlns:w16cid="http://schemas.microsoft.com/office/word/2016/wordml/cid" xmlns:w16se="http://schemas.microsoft.com/office/word/2015/wordml/symex" xmlns:wpg="http://schemas.microsoft.com/office/word/2010/wordprocessingGroup" xmlns:wpi="http://schemas.microsoft.com/office/word/2010/wordprocessingInk" xmlns:wne="http://schemas.microsoft.com/office/word/2006/wordml" xmlns:wps="http://schemas.microsoft.com/office/word/2010/wordprocessingShape" mc:Ignorable="w14 w15 w16se w16cid wp14">
+  <w:endnote w:type="separator" w:id="-1">
+    <w:p>
+      <w:pPr>
+        <w:spacing w:after="0" w:line="240" w:lineRule="auto"/>
+      </w:pPr>
+      <w:r>
+        <w:separator/>
+      </w:r>
+    </w:p>
+  </w:endnote>
+  <w:endnote w:type="continuationSeparator" w:id="0">
+    <w:p>
+      <w:pPr>
+        <w:spacing w:after="0" w:line="240" w:lineRule="auto"/>
+      </w:pPr>
+      <w:r>
+        <w:continuationSeparator/>
+      </w:r>
+    </w:p>
+  </w:endnote>
+</w:endnotes>
+</file>
+
+<file path=word/footnotes.xml><?xml version="1.0" encoding="utf-8"?>
+<w:footnotes xmlns:wpc="http://schemas.microsoft.com/office/word/2010/wordprocessingCanvas" xmlns:cx="http://schemas.microsoft.com/office/drawing/2014/chartex" xmlns:cx1="http://schemas.microsoft.com/office/drawing/2015/9/8/chartex" xmlns:cx2="http://schemas.microsoft.com/office/drawing/2015/10/21/chartex" xmlns:cx3="http://schemas.microsoft.com/office/drawing/2016/5/9/chartex" xmlns:cx4="http://schemas.microsoft.com/office/drawing/2016/5/10/chartex" xmlns:cx5="http://schemas.microsoft.com/office/drawing/2016/5/11/chartex" xmlns:cx6="http://schemas.microsoft.com/office/drawing/2016/5/12/chartex" xmlns:cx7="http://schemas.microsoft.com/office/drawing/2016/5/13/chartex" xmlns:cx8="http://schemas.microsoft.com/office/drawing/2016/5/14/chartex" xmlns:mc="http://schemas.openxmlformats.org/markup-compatibility/2006" xmlns:aink="http://schemas.microsoft.com/office/drawing/2016/ink" xmlns:am3d="http://schemas.microsoft.com/office/drawing/2017/model3d" xmlns:o="urn:schemas-microsoft-com:office:office" xmlns:r="http://schemas.openxmlformats.org/officeDocument/2006/relationships" xmlns:m="http://schemas.openxmlformats.org/officeDocument/2006/math" xmlns:v="urn:schemas-microsoft-com:vml" xmlns:wp14="http://schemas.microsoft.com/office/word/2010/wordprocessingDrawing" xmlns:wp="http://schemas.openxmlformats.org/drawingml/2006/wordprocessingDrawing" xmlns:w10="urn:schemas-microsoft-com:office:word" xmlns:w="http://schemas.openxmlformats.org/wordprocessingml/2006/main" xmlns:w14="http://schemas.microsoft.com/office/word/2010/wordml" xmlns:w15="http://schemas.microsoft.com/office/word/2012/wordml" xmlns:w16cid="http://schemas.microsoft.com/office/word/2016/wordml/cid" xmlns:w16se="http://schemas.microsoft.com/office/word/2015/wordml/symex" xmlns:wpg="http://schemas.microsoft.com/office/word/2010/wordprocessingGroup" xmlns:wpi="http://schemas.microsoft.com/office/word/2010/wordprocessingInk" xmlns:wne="http://schemas.microsoft.com/office/word/2006/wordml" xmlns:wps="http://schemas.microsoft.com/office/word/2010/wordprocessingShape" mc:Ignorable="w14 w15 w16se w16cid wp14">
+  <w:footnote w:type="separator" w:id="-1">
+    <w:p>
+      <w:pPr>
+        <w:spacing w:after="0" w:line="240" w:lineRule="auto"/>
+      </w:pPr>
+      <w:r>
+        <w:separator/>
+      </w:r>
+    </w:p>
+  </w:footnote>
+  <w:footnote w:type="continuationSeparator" w:id="0">
+    <w:p>
+      <w:pPr>
+        <w:spacing w:after="0" w:line="240" w:lineRule="auto"/>
+      </w:pPr>
+      <w:r>
+        <w:continuationSeparator/>
+      </w:r>
+    </w:p>
+  </w:footnote>
+</w:footnotes>
+</file>
+
+<file path=word/numbering.xml><?xml version="1.0" encoding="utf-8"?>
+<w:numbering xmlns:wpc="http://schemas.microsoft.com/office/word/2010/wordprocessingCanvas" xmlns:cx="http://schemas.microsoft.com/office/drawing/2014/chartex" xmlns:cx1="http://schemas.microsoft.com/office/drawing/2015/9/8/chartex" xmlns:cx2="http://schemas.microsoft.com/office/drawing/2015/10/21/chartex" xmlns:cx3="http://schemas.microsoft.com/office/drawing/2016/5/9/chartex" xmlns:cx4="http://schemas.microsoft.com/office/drawing/2016/5/10/chartex" xmlns:cx5="http://schemas.microsoft.com/office/drawing/2016/5/11/chartex" xmlns:cx6="http://schemas.microsoft.com/office/drawing/2016/5/12/chartex" xmlns:cx7="http://schemas.microsoft.com/office/drawing/2016/5/13/chartex" xmlns:cx8="http://schemas.microsoft.com/office/drawing/2016/5/14/chartex" xmlns:mc="http://schemas.openxmlformats.org/markup-compatibility/2006" xmlns:aink="http://schemas.microsoft.com/office/drawing/2016/ink" xmlns:am3d="http://schemas.microsoft.com/office/drawing/2017/model3d" xmlns:o="urn:schemas-microsoft-com:office:office" xmlns:r="http://schemas.openxmlformats.org/officeDocument/2006/relationships" xmlns:m="http://schemas.openxmlformats.org/officeDocument/2006/math" xmlns:v="urn:schemas-microsoft-com:vml" xmlns:wp14="http://schemas.microsoft.com/office/word/2010/wordprocessingDrawing" xmlns:wp="http://schemas.openxmlformats.org/drawingml/2006/wordprocessingDrawing" xmlns:w10="urn:schemas-microsoft-com:office:word" xmlns:w="http://schemas.openxmlformats.org/wordprocessingml/2006/main" xmlns:w14="http://schemas.microsoft.com/office/word/2010/wordml" xmlns:w15="http://schemas.microsoft.com/office/word/2012/wordml" xmlns:w16cid="http://schemas.microsoft.com/office/word/2016/wordml/cid" xmlns:w16se="http://schemas.microsoft.com/office/word/2015/wordml/symex" xmlns:wpg="http://schemas.microsoft.com/office/word/2010/wordprocessingGroup" xmlns:wpi="http://schemas.microsoft.com/office/word/2010/wordprocessingInk" xmlns:wne="http://schemas.microsoft.com/office/word/2006/wordml" xmlns:wps="http://schemas.microsoft.com/office/word/2010/wordprocessingShape" mc:Ignorable="w14 w15 w16se w16cid wp14">
+  <w:abstractNum w:abstractNumId="0" w15:restartNumberingAfterBreak="0">
+    <w:nsid w:val="3CA30190"/>
+    <w:multiLevelType w:val="hybridMultilevel"/>
+    <w:tmpl w:val="C05034CA"/>
+    <w:lvl w:ilvl="0" w:tplc="08BA04F6">
+      <w:start w:val="9"/>
+      <w:numFmt w:val="bullet"/>
+      <w:lvlText w:val=""/>
+      <w:lvlJc w:val="left"/>
+      <w:pPr>
+        <w:ind w:left="720" w:hanging="360"/>
+      </w:pPr>
+      <w:rPr>
+        <w:rFonts w:ascii="Wingdings" w:eastAsiaTheme="minorHAnsi" w:hAnsi="Wingdings" w:cs="Times New Roman" w:hint="default"/>
+      </w:rPr>
+    </w:lvl>
+    <w:lvl w:ilvl="1" w:tplc="08090003" w:tentative="1">
+      <w:start w:val="1"/>
+      <w:numFmt w:val="bullet"/>
+      <w:lvlText w:val="o"/>
+      <w:lvlJc w:val="left"/>
+      <w:pPr>
+        <w:ind w:left="1440" w:hanging="360"/>
+      </w:pPr>
+      <w:rPr>
+        <w:rFonts w:ascii="Courier New" w:hAnsi="Courier New" w:cs="Courier New" w:hint="default"/>
+      </w:rPr>
+    </w:lvl>
+    <w:lvl w:ilvl="2" w:tplc="08090005" w:tentative="1">
+      <w:start w:val="1"/>
+      <w:numFmt w:val="bullet"/>
+      <w:lvlText w:val=""/>
+      <w:lvlJc w:val="left"/>
+      <w:pPr>
+        <w:ind w:left="2160" w:hanging="360"/>
+      </w:pPr>
+      <w:rPr>
+        <w:rFonts w:ascii="Wingdings" w:hAnsi="Wingdings" w:hint="default"/>
+      </w:rPr>
+    </w:lvl>
+    <w:lvl w:ilvl="3" w:tplc="08090001" w:tentative="1">
+      <w:start w:val="1"/>
+      <w:numFmt w:val="bullet"/>
+      <w:lvlText w:val=""/>
+      <w:lvlJc w:val="left"/>
+      <w:pPr>
+        <w:ind w:left="2880" w:hanging="360"/>
+      </w:pPr>
+      <w:rPr>
+        <w:rFonts w:ascii="Symbol" w:hAnsi="Symbol" w:hint="default"/>
+      </w:rPr>
+    </w:lvl>
+    <w:lvl w:ilvl="4" w:tplc="08090003" w:tentative="1">
+      <w:start w:val="1"/>
+      <w:numFmt w:val="bullet"/>
+      <w:lvlText w:val="o"/>
+      <w:lvlJc w:val="left"/>
+      <w:pPr>
+        <w:ind w:left="3600" w:hanging="360"/>
+      </w:pPr>
+      <w:rPr>
+        <w:rFonts w:ascii="Courier New" w:hAnsi="Courier New" w:cs="Courier New" w:hint="default"/>
+      </w:rPr>
+    </w:lvl>
+    <w:lvl w:ilvl="5" w:tplc="08090005" w:tentative="1">
+      <w:start w:val="1"/>
+      <w:numFmt w:val="bullet"/>
+      <w:lvlText w:val=""/>
+      <w:lvlJc w:val="left"/>
+      <w:pPr>
+        <w:ind w:left="4320" w:hanging="360"/>
+      </w:pPr>
+      <w:rPr>
+        <w:rFonts w:ascii="Wingdings" w:hAnsi="Wingdings" w:hint="default"/>
+      </w:rPr>
+    </w:lvl>
+    <w:lvl w:ilvl="6" w:tplc="08090001" w:tentative="1">
+      <w:start w:val="1"/>
+      <w:numFmt w:val="bullet"/>
+      <w:lvlText w:val=""/>
+      <w:lvlJc w:val="left"/>
+      <w:pPr>
+        <w:ind w:left="5040" w:hanging="360"/>
+      </w:pPr>
+      <w:rPr>
+        <w:rFonts w:ascii="Symbol" w:hAnsi="Symbol" w:hint="default"/>
+      </w:rPr>
+    </w:lvl>
+    <w:lvl w:ilvl="7" w:tplc="08090003" w:tentative="1">
+      <w:start w:val="1"/>
+      <w:numFmt w:val="bullet"/>
+      <w:lvlText w:val="o"/>
+      <w:lvlJc w:val="left"/>
+      <w:pPr>
+        <w:ind w:left="5760" w:hanging="360"/>
+      </w:pPr>
+      <w:rPr>
+        <w:rFonts w:ascii="Courier New" w:hAnsi="Courier New" w:cs="Courier New" w:hint="default"/>
+      </w:rPr>
+    </w:lvl>
+    <w:lvl w:ilvl="8" w:tplc="08090005" w:tentative="1">
+      <w:start w:val="1"/>
+      <w:numFmt w:val="bullet"/>
+      <w:lvlText w:val=""/>
+      <w:lvlJc w:val="left"/>
+      <w:pPr>
+        <w:ind w:left="6480" w:hanging="360"/>
+      </w:pPr>
+      <w:rPr>
+        <w:rFonts w:ascii="Wingdings" w:hAnsi="Wingdings" w:hint="default"/>
+      </w:rPr>
+    </w:lvl>
+  </w:abstractNum>
+  <w:num w:numId="1">
+    <w:abstractNumId w:val="0"/>
+  </w:num>
+</w:numbering>
+</file>
+
+<file path=word/people.xml><?xml version="1.0" encoding="utf-8"?>
+<w15:people xmlns:wpc="http://schemas.microsoft.com/office/word/2010/wordprocessingCanvas" xmlns:cx="http://schemas.microsoft.com/office/drawing/2014/chartex" xmlns:cx1="http://schemas.microsoft.com/office/drawing/2015/9/8/chartex" xmlns:cx2="http://schemas.microsoft.com/office/drawing/2015/10/21/chartex" xmlns:cx3="http://schemas.microsoft.com/office/drawing/2016/5/9/chartex" xmlns:cx4="http://schemas.microsoft.com/office/drawing/2016/5/10/chartex" xmlns:cx5="http://schemas.microsoft.com/office/drawing/2016/5/11/chartex" xmlns:cx6="http://schemas.microsoft.com/office/drawing/2016/5/12/chartex" xmlns:cx7="http://schemas.microsoft.com/office/drawing/2016/5/13/chartex" xmlns:cx8="http://schemas.microsoft.com/office/drawing/2016/5/14/chartex" xmlns:mc="http://schemas.openxmlformats.org/markup-compatibility/2006" xmlns:aink="http://schemas.microsoft.com/office/drawing/2016/ink" xmlns:am3d="http://schemas.microsoft.com/office/drawing/2017/model3d" xmlns:o="urn:schemas-microsoft-com:office:office" xmlns:r="http://schemas.openxmlformats.org/officeDocument/2006/relationships" xmlns:m="http://schemas.openxmlformats.org/officeDocument/2006/math" xmlns:v="urn:schemas-microsoft-com:vml" xmlns:wp14="http://schemas.microsoft.com/office/word/2010/wordprocessingDrawing" xmlns:wp="http://schemas.openxmlformats.org/drawingml/2006/wordprocessingDrawing" xmlns:w10="urn:schemas-microsoft-com:office:word" xmlns:w="http://schemas.openxmlformats.org/wordprocessingml/2006/main" xmlns:w14="http://schemas.microsoft.com/office/word/2010/wordml" xmlns:w15="http://schemas.microsoft.com/office/word/2012/wordml" xmlns:w16cid="http://schemas.microsoft.com/office/word/2016/wordml/cid" xmlns:w16se="http://schemas.microsoft.com/office/word/2015/wordml/symex" xmlns:wpg="http://schemas.microsoft.com/office/word/2010/wordprocessingGroup" xmlns:wpi="http://schemas.microsoft.com/office/word/2010/wordprocessingInk" xmlns:wne="http://schemas.microsoft.com/office/word/2006/wordml" xmlns:wps="http://schemas.microsoft.com/office/word/2010/wordprocessingShape" mc:Ignorable="w14 w15 w16se w16cid wp14">
+  <w15:person w15:author="Ann Marie Gawel">
+    <w15:presenceInfo w15:providerId="Windows Live" w15:userId="374c492ba50da9f1"/>
+  </w15:person>
+</w15:people>
 </file>
 
 <file path=word/styles.xml><?xml version="1.0" encoding="utf-8"?>
@@ -2753,6 +4008,153 @@
       <w:u w:val="single"/>
     </w:rPr>
   </w:style>
+  <w:style w:type="paragraph" w:styleId="Header">
+    <w:name w:val="header"/>
+    <w:basedOn w:val="Normal"/>
+    <w:link w:val="HeaderChar"/>
+    <w:uiPriority w:val="99"/>
+    <w:unhideWhenUsed/>
+    <w:rsid w:val="006A752B"/>
+    <w:pPr>
+      <w:tabs>
+        <w:tab w:val="center" w:pos="4513"/>
+        <w:tab w:val="right" w:pos="9026"/>
+      </w:tabs>
+      <w:spacing w:after="0" w:line="240" w:lineRule="auto"/>
+    </w:pPr>
+  </w:style>
+  <w:style w:type="character" w:customStyle="1" w:styleId="HeaderChar">
+    <w:name w:val="Header Char"/>
+    <w:basedOn w:val="DefaultParagraphFont"/>
+    <w:link w:val="Header"/>
+    <w:uiPriority w:val="99"/>
+    <w:rsid w:val="006A752B"/>
+  </w:style>
+  <w:style w:type="paragraph" w:styleId="Footer">
+    <w:name w:val="footer"/>
+    <w:basedOn w:val="Normal"/>
+    <w:link w:val="FooterChar"/>
+    <w:uiPriority w:val="99"/>
+    <w:unhideWhenUsed/>
+    <w:rsid w:val="006A752B"/>
+    <w:pPr>
+      <w:tabs>
+        <w:tab w:val="center" w:pos="4513"/>
+        <w:tab w:val="right" w:pos="9026"/>
+      </w:tabs>
+      <w:spacing w:after="0" w:line="240" w:lineRule="auto"/>
+    </w:pPr>
+  </w:style>
+  <w:style w:type="character" w:customStyle="1" w:styleId="FooterChar">
+    <w:name w:val="Footer Char"/>
+    <w:basedOn w:val="DefaultParagraphFont"/>
+    <w:link w:val="Footer"/>
+    <w:uiPriority w:val="99"/>
+    <w:rsid w:val="006A752B"/>
+  </w:style>
+  <w:style w:type="paragraph" w:styleId="ListParagraph">
+    <w:name w:val="List Paragraph"/>
+    <w:basedOn w:val="Normal"/>
+    <w:uiPriority w:val="34"/>
+    <w:qFormat/>
+    <w:rsid w:val="00EF009C"/>
+    <w:pPr>
+      <w:ind w:left="720"/>
+      <w:contextualSpacing/>
+    </w:pPr>
+  </w:style>
+  <w:style w:type="character" w:styleId="CommentReference">
+    <w:name w:val="annotation reference"/>
+    <w:basedOn w:val="DefaultParagraphFont"/>
+    <w:uiPriority w:val="99"/>
+    <w:semiHidden/>
+    <w:unhideWhenUsed/>
+    <w:rsid w:val="00084E63"/>
+    <w:rPr>
+      <w:sz w:val="16"/>
+      <w:szCs w:val="16"/>
+    </w:rPr>
+  </w:style>
+  <w:style w:type="paragraph" w:styleId="CommentText">
+    <w:name w:val="annotation text"/>
+    <w:basedOn w:val="Normal"/>
+    <w:link w:val="CommentTextChar"/>
+    <w:uiPriority w:val="99"/>
+    <w:semiHidden/>
+    <w:unhideWhenUsed/>
+    <w:rsid w:val="00084E63"/>
+    <w:pPr>
+      <w:spacing w:line="240" w:lineRule="auto"/>
+    </w:pPr>
+    <w:rPr>
+      <w:sz w:val="20"/>
+      <w:szCs w:val="20"/>
+    </w:rPr>
+  </w:style>
+  <w:style w:type="character" w:customStyle="1" w:styleId="CommentTextChar">
+    <w:name w:val="Comment Text Char"/>
+    <w:basedOn w:val="DefaultParagraphFont"/>
+    <w:link w:val="CommentText"/>
+    <w:uiPriority w:val="99"/>
+    <w:semiHidden/>
+    <w:rsid w:val="00084E63"/>
+    <w:rPr>
+      <w:sz w:val="20"/>
+      <w:szCs w:val="20"/>
+    </w:rPr>
+  </w:style>
+  <w:style w:type="paragraph" w:styleId="CommentSubject">
+    <w:name w:val="annotation subject"/>
+    <w:basedOn w:val="CommentText"/>
+    <w:next w:val="CommentText"/>
+    <w:link w:val="CommentSubjectChar"/>
+    <w:uiPriority w:val="99"/>
+    <w:semiHidden/>
+    <w:unhideWhenUsed/>
+    <w:rsid w:val="00084E63"/>
+  </w:style>
+  <w:style w:type="character" w:customStyle="1" w:styleId="CommentSubjectChar">
+    <w:name w:val="Comment Subject Char"/>
+    <w:basedOn w:val="CommentTextChar"/>
+    <w:link w:val="CommentSubject"/>
+    <w:uiPriority w:val="99"/>
+    <w:semiHidden/>
+    <w:rsid w:val="00084E63"/>
+    <w:rPr>
+      <w:sz w:val="20"/>
+      <w:szCs w:val="20"/>
+    </w:rPr>
+  </w:style>
+  <w:style w:type="paragraph" w:styleId="BalloonText">
+    <w:name w:val="Balloon Text"/>
+    <w:basedOn w:val="Normal"/>
+    <w:link w:val="BalloonTextChar"/>
+    <w:uiPriority w:val="99"/>
+    <w:semiHidden/>
+    <w:unhideWhenUsed/>
+    <w:rsid w:val="00084E63"/>
+    <w:pPr>
+      <w:spacing w:after="0" w:line="240" w:lineRule="auto"/>
+    </w:pPr>
+    <w:rPr>
+      <w:rFonts w:ascii="Segoe UI" w:hAnsi="Segoe UI" w:cs="Segoe UI"/>
+      <w:sz w:val="18"/>
+      <w:szCs w:val="18"/>
+    </w:rPr>
+  </w:style>
+  <w:style w:type="character" w:customStyle="1" w:styleId="BalloonTextChar">
+    <w:name w:val="Balloon Text Char"/>
+    <w:basedOn w:val="DefaultParagraphFont"/>
+    <w:link w:val="BalloonText"/>
+    <w:uiPriority w:val="99"/>
+    <w:semiHidden/>
+    <w:rsid w:val="00084E63"/>
+    <w:rPr>
+      <w:rFonts w:ascii="Segoe UI" w:hAnsi="Segoe UI" w:cs="Segoe UI"/>
+      <w:sz w:val="18"/>
+      <w:szCs w:val="18"/>
+    </w:rPr>
+  </w:style>
 </w:styles>
 </file>
 
@@ -3049,4 +4451,16 @@
     </a:ext>
   </a:extLst>
 </a:theme>
+</file>
+
+<file path=customXml/item1.xml><?xml version="1.0" encoding="utf-8"?>
+<b:Sources xmlns:b="http://schemas.openxmlformats.org/officeDocument/2006/bibliography" xmlns="http://schemas.openxmlformats.org/officeDocument/2006/bibliography" SelectedStyle="\APASixthEditionOfficeOnline.xsl" StyleName="APA" Version="6"/>
+</file>
+
+<file path=customXml/itemProps1.xml><?xml version="1.0" encoding="utf-8"?>
+<ds:datastoreItem xmlns:ds="http://schemas.openxmlformats.org/officeDocument/2006/customXml" ds:itemID="{15DC29DC-6713-4D37-8447-60F6513550A0}">
+  <ds:schemaRefs>
+    <ds:schemaRef ds:uri="http://schemas.openxmlformats.org/officeDocument/2006/bibliography"/>
+  </ds:schemaRefs>
+</ds:datastoreItem>
 </file>
</xml_diff>